<commit_message>
Actualización de los apuntes
</commit_message>
<xml_diff>
--- a/apuntes.docx
+++ b/apuntes.docx
@@ -2,6 +2,715 @@
 <file path=word/document.xml><?xml version="1.0" encoding="utf-8"?>
 <w:document xmlns:wpc="http://schemas.microsoft.com/office/word/2010/wordprocessingCanvas" xmlns:cx="http://schemas.microsoft.com/office/drawing/2014/chartex" xmlns:cx1="http://schemas.microsoft.com/office/drawing/2015/9/8/chartex" xmlns:cx2="http://schemas.microsoft.com/office/drawing/2015/10/21/chartex" xmlns:cx3="http://schemas.microsoft.com/office/drawing/2016/5/9/chartex" xmlns:cx4="http://schemas.microsoft.com/office/drawing/2016/5/10/chartex" xmlns:cx5="http://schemas.microsoft.com/office/drawing/2016/5/11/chartex" xmlns:cx6="http://schemas.microsoft.com/office/drawing/2016/5/12/chartex" xmlns:cx7="http://schemas.microsoft.com/office/drawing/2016/5/13/chartex" xmlns:cx8="http://schemas.microsoft.com/office/drawing/2016/5/14/chartex" xmlns:mc="http://schemas.openxmlformats.org/markup-compatibility/2006" xmlns:aink="http://schemas.microsoft.com/office/drawing/2016/ink" xmlns:am3d="http://schemas.microsoft.com/office/drawing/2017/model3d" xmlns:o="urn:schemas-microsoft-com:office:office" xmlns:oel="http://schemas.microsoft.com/office/2019/extlst" xmlns:r="http://schemas.openxmlformats.org/officeDocument/2006/relationships" xmlns:m="http://schemas.openxmlformats.org/officeDocument/2006/math" xmlns:v="urn:schemas-microsoft-com:vml" xmlns:wp14="http://schemas.microsoft.com/office/word/2010/wordprocessingDrawing" xmlns:wp="http://schemas.openxmlformats.org/drawingml/2006/wordprocessingDrawing" xmlns:w10="urn:schemas-microsoft-com:office:word" xmlns:w="http://schemas.openxmlformats.org/wordprocessingml/2006/main" xmlns:w14="http://schemas.microsoft.com/office/word/2010/wordml" xmlns:w15="http://schemas.microsoft.com/office/word/2012/wordml" xmlns:w16cex="http://schemas.microsoft.com/office/word/2018/wordml/cex" xmlns:w16cid="http://schemas.microsoft.com/office/word/2016/wordml/cid" xmlns:w16="http://schemas.microsoft.com/office/word/2018/wordml" xmlns:w16du="http://schemas.microsoft.com/office/word/2023/wordml/word16du" xmlns:w16sdtdh="http://schemas.microsoft.com/office/word/2020/wordml/sdtdatahash" xmlns:w16se="http://schemas.microsoft.com/office/word/2015/wordml/symex" xmlns:wpg="http://schemas.microsoft.com/office/word/2010/wordprocessingGroup" xmlns:wpi="http://schemas.microsoft.com/office/word/2010/wordprocessingInk" xmlns:wne="http://schemas.microsoft.com/office/word/2006/wordml" xmlns:wps="http://schemas.microsoft.com/office/word/2010/wordprocessingShape" mc:Ignorable="w14 w15 w16se w16cid w16 w16cex w16sdtdh w16du wp14">
   <w:body>
+    <w:p>
+      <w:pPr>
+        <w:ind w:left="720" w:hanging="360"/>
+      </w:pPr>
+      <w:r>
+        <w:t xml:space="preserve">Git </w:t>
+      </w:r>
+      <w:proofErr w:type="spellStart"/>
+      <w:r>
+        <w:t>Example</w:t>
+      </w:r>
+      <w:proofErr w:type="spellEnd"/>
+      <w:r>
+        <w:t>:</w:t>
+      </w:r>
+    </w:p>
+    <w:p>
+      <w:pPr>
+        <w:ind w:left="720" w:hanging="360"/>
+      </w:pPr>
+      <w:r>
+        <w:t xml:space="preserve">Git </w:t>
+      </w:r>
+      <w:proofErr w:type="spellStart"/>
+      <w:r>
+        <w:t>init</w:t>
+      </w:r>
+      <w:proofErr w:type="spellEnd"/>
+      <w:r>
+        <w:t xml:space="preserve"> </w:t>
+      </w:r>
+      <w:proofErr w:type="spellStart"/>
+      <w:r>
+        <w:t>my-project</w:t>
+      </w:r>
+      <w:proofErr w:type="spellEnd"/>
+    </w:p>
+    <w:p>
+      <w:pPr>
+        <w:ind w:left="720" w:hanging="360"/>
+      </w:pPr>
+      <w:r>
+        <w:t xml:space="preserve">Cd </w:t>
+      </w:r>
+      <w:proofErr w:type="spellStart"/>
+      <w:r>
+        <w:t>my-project</w:t>
+      </w:r>
+      <w:proofErr w:type="spellEnd"/>
+    </w:p>
+    <w:p>
+      <w:pPr>
+        <w:ind w:left="720" w:hanging="360"/>
+        <w:rPr>
+          <w:lang w:val="en-US"/>
+        </w:rPr>
+      </w:pPr>
+      <w:r>
+        <w:rPr>
+          <w:lang w:val="en-US"/>
+        </w:rPr>
+        <w:t xml:space="preserve">Git remote </w:t>
+      </w:r>
+      <w:r>
+        <w:rPr>
+          <w:lang w:val="en-US"/>
+        </w:rPr>
+        <w:t xml:space="preserve">add origin </w:t>
+      </w:r>
+      <w:r>
+        <w:rPr>
+          <w:lang w:val="en-US"/>
+        </w:rPr>
+        <w:t>Link</w:t>
+      </w:r>
+    </w:p>
+    <w:p>
+      <w:pPr>
+        <w:ind w:left="720" w:hanging="360"/>
+        <w:rPr>
+          <w:lang w:val="en-US"/>
+        </w:rPr>
+      </w:pPr>
+      <w:r>
+        <w:rPr>
+          <w:lang w:val="en-US"/>
+        </w:rPr>
+        <w:t>Git checkout -b develop</w:t>
+      </w:r>
+    </w:p>
+    <w:p>
+      <w:pPr>
+        <w:ind w:left="720" w:hanging="360"/>
+        <w:rPr>
+          <w:lang w:val="en-US"/>
+        </w:rPr>
+      </w:pPr>
+      <w:r>
+        <w:rPr>
+          <w:lang w:val="en-US"/>
+        </w:rPr>
+        <w:t>Git add .</w:t>
+      </w:r>
+    </w:p>
+    <w:p>
+      <w:pPr>
+        <w:ind w:left="720" w:hanging="360"/>
+        <w:rPr>
+          <w:lang w:val="en-US"/>
+        </w:rPr>
+      </w:pPr>
+      <w:r>
+        <w:rPr>
+          <w:lang w:val="en-US"/>
+        </w:rPr>
+        <w:t>Git commit -m “Initial commit on develop”</w:t>
+      </w:r>
+    </w:p>
+    <w:p>
+      <w:pPr>
+        <w:ind w:left="720" w:hanging="360"/>
+        <w:rPr>
+          <w:lang w:val="en-US"/>
+        </w:rPr>
+      </w:pPr>
+      <w:r>
+        <w:rPr>
+          <w:lang w:val="en-US"/>
+        </w:rPr>
+        <w:t>Git push origin develop</w:t>
+      </w:r>
+    </w:p>
+    <w:p>
+      <w:pPr>
+        <w:ind w:left="720" w:hanging="360"/>
+        <w:rPr>
+          <w:lang w:val="en-US"/>
+        </w:rPr>
+      </w:pPr>
+      <w:r>
+        <w:rPr>
+          <w:lang w:val="en-US"/>
+        </w:rPr>
+        <w:t>Git checkout -b featured-login</w:t>
+      </w:r>
+    </w:p>
+    <w:p>
+      <w:pPr>
+        <w:ind w:left="720" w:hanging="360"/>
+        <w:rPr>
+          <w:lang w:val="en-US"/>
+        </w:rPr>
+      </w:pPr>
+      <w:r>
+        <w:rPr>
+          <w:lang w:val="en-US"/>
+        </w:rPr>
+        <w:t>#make changes</w:t>
+      </w:r>
+    </w:p>
+    <w:p>
+      <w:pPr>
+        <w:ind w:left="720" w:hanging="360"/>
+        <w:rPr>
+          <w:lang w:val="en-US"/>
+        </w:rPr>
+      </w:pPr>
+      <w:r>
+        <w:rPr>
+          <w:lang w:val="en-US"/>
+        </w:rPr>
+        <w:t>Git add .</w:t>
+      </w:r>
+    </w:p>
+    <w:p>
+      <w:pPr>
+        <w:ind w:left="720" w:hanging="360"/>
+        <w:rPr>
+          <w:lang w:val="en-US"/>
+        </w:rPr>
+      </w:pPr>
+      <w:r>
+        <w:rPr>
+          <w:lang w:val="en-US"/>
+        </w:rPr>
+        <w:t>Git commit -m “added login feature”</w:t>
+      </w:r>
+    </w:p>
+    <w:p>
+      <w:pPr>
+        <w:ind w:left="720" w:hanging="360"/>
+        <w:rPr>
+          <w:lang w:val="en-US"/>
+        </w:rPr>
+      </w:pPr>
+      <w:r>
+        <w:rPr>
+          <w:lang w:val="en-US"/>
+        </w:rPr>
+        <w:t>Git push origin feature-login</w:t>
+      </w:r>
+    </w:p>
+    <w:p>
+      <w:pPr>
+        <w:ind w:left="720" w:hanging="360"/>
+        <w:rPr>
+          <w:lang w:val="en-US"/>
+        </w:rPr>
+      </w:pPr>
+      <w:r>
+        <w:rPr>
+          <w:lang w:val="en-US"/>
+        </w:rPr>
+        <w:t>Git checkout develop</w:t>
+      </w:r>
+    </w:p>
+    <w:p>
+      <w:pPr>
+        <w:ind w:left="720" w:hanging="360"/>
+        <w:rPr>
+          <w:lang w:val="en-US"/>
+        </w:rPr>
+      </w:pPr>
+      <w:r>
+        <w:rPr>
+          <w:lang w:val="en-US"/>
+        </w:rPr>
+        <w:t>Git merge feature-login</w:t>
+      </w:r>
+    </w:p>
+    <w:p>
+      <w:pPr>
+        <w:ind w:left="720" w:hanging="360"/>
+        <w:rPr>
+          <w:lang w:val="en-US"/>
+        </w:rPr>
+      </w:pPr>
+      <w:r>
+        <w:rPr>
+          <w:lang w:val="en-US"/>
+        </w:rPr>
+        <w:t>Git push origin develop</w:t>
+      </w:r>
+    </w:p>
+    <w:p>
+      <w:pPr>
+        <w:ind w:left="720" w:hanging="360"/>
+        <w:rPr>
+          <w:lang w:val="en-US"/>
+        </w:rPr>
+      </w:pPr>
+      <w:r>
+        <w:rPr>
+          <w:lang w:val="en-US"/>
+        </w:rPr>
+        <w:t>Git checkout main</w:t>
+      </w:r>
+    </w:p>
+    <w:p>
+      <w:pPr>
+        <w:ind w:left="720" w:hanging="360"/>
+        <w:rPr>
+          <w:lang w:val="en-US"/>
+        </w:rPr>
+      </w:pPr>
+      <w:r>
+        <w:rPr>
+          <w:lang w:val="en-US"/>
+        </w:rPr>
+        <w:t>Git merge develop</w:t>
+      </w:r>
+    </w:p>
+    <w:p>
+      <w:pPr>
+        <w:ind w:left="720" w:hanging="360"/>
+        <w:rPr>
+          <w:lang w:val="en-US"/>
+        </w:rPr>
+      </w:pPr>
+      <w:r>
+        <w:rPr>
+          <w:lang w:val="en-US"/>
+        </w:rPr>
+        <w:t>Git push origin main</w:t>
+      </w:r>
+    </w:p>
+    <w:p>
+      <w:pPr>
+        <w:pBdr>
+          <w:bottom w:val="single" w:sz="6" w:space="1" w:color="auto"/>
+        </w:pBdr>
+        <w:ind w:left="720" w:hanging="360"/>
+        <w:rPr>
+          <w:lang w:val="en-US"/>
+        </w:rPr>
+      </w:pPr>
+      <w:r>
+        <w:rPr>
+          <w:lang w:val="en-US"/>
+        </w:rPr>
+        <w:t>Git fetch origin</w:t>
+      </w:r>
+    </w:p>
+    <w:p>
+      <w:pPr>
+        <w:ind w:left="720" w:hanging="360"/>
+        <w:rPr>
+          <w:lang w:val="en-US"/>
+        </w:rPr>
+      </w:pPr>
+      <w:r>
+        <w:rPr>
+          <w:lang w:val="en-US"/>
+        </w:rPr>
+        <w:t>Git pull origin main</w:t>
+      </w:r>
+    </w:p>
+    <w:p>
+      <w:pPr>
+        <w:ind w:left="720" w:hanging="360"/>
+        <w:rPr>
+          <w:u w:val="single"/>
+          <w:lang w:val="en-US"/>
+        </w:rPr>
+      </w:pPr>
+      <w:r>
+        <w:rPr>
+          <w:lang w:val="en-US"/>
+        </w:rPr>
+        <w:t>Reset to a previous commit: git reset –hard &lt;commit-hash&gt;</w:t>
+      </w:r>
+    </w:p>
+    <w:p>
+      <w:pPr>
+        <w:ind w:left="720" w:hanging="360"/>
+      </w:pPr>
+      <w:r>
+        <w:t xml:space="preserve">Registro de los movimiento HEAD: Git </w:t>
+      </w:r>
+      <w:proofErr w:type="spellStart"/>
+      <w:r>
+        <w:t>reflog</w:t>
+      </w:r>
+      <w:proofErr w:type="spellEnd"/>
+      <w:r>
+        <w:t xml:space="preserve"> </w:t>
+      </w:r>
+    </w:p>
+    <w:p>
+      <w:pPr>
+        <w:ind w:left="720" w:hanging="360"/>
+      </w:pPr>
+      <w:r>
+        <w:t xml:space="preserve">Cambia el head a un sitio aparte fuera de todas las ramas, el objetivo es cambiar a otra rama y seguir editando desde ese </w:t>
+      </w:r>
+      <w:proofErr w:type="spellStart"/>
+      <w:r>
+        <w:t>commit</w:t>
+      </w:r>
+      <w:proofErr w:type="spellEnd"/>
+      <w:r>
+        <w:t xml:space="preserve">: </w:t>
+      </w:r>
+      <w:proofErr w:type="spellStart"/>
+      <w:r>
+        <w:t>git</w:t>
+      </w:r>
+      <w:proofErr w:type="spellEnd"/>
+      <w:r>
+        <w:t xml:space="preserve"> </w:t>
+      </w:r>
+      <w:proofErr w:type="spellStart"/>
+      <w:r>
+        <w:t>checkout</w:t>
+      </w:r>
+      <w:proofErr w:type="spellEnd"/>
+      <w:r>
+        <w:t xml:space="preserve"> &lt;</w:t>
+      </w:r>
+      <w:proofErr w:type="spellStart"/>
+      <w:r>
+        <w:t>commit</w:t>
+      </w:r>
+      <w:proofErr w:type="spellEnd"/>
+      <w:r>
+        <w:t xml:space="preserve"> hash&gt;</w:t>
+      </w:r>
+      <w:r>
+        <w:t xml:space="preserve"> </w:t>
+      </w:r>
+    </w:p>
+    <w:p>
+      <w:pPr>
+        <w:ind w:left="720" w:hanging="360"/>
+        <w:rPr>
+          <w:lang w:val="en-US"/>
+        </w:rPr>
+      </w:pPr>
+      <w:proofErr w:type="spellStart"/>
+      <w:r>
+        <w:rPr>
+          <w:lang w:val="en-US"/>
+        </w:rPr>
+        <w:t>Crea</w:t>
+      </w:r>
+      <w:proofErr w:type="spellEnd"/>
+      <w:r>
+        <w:rPr>
+          <w:lang w:val="en-US"/>
+        </w:rPr>
+        <w:t xml:space="preserve"> y cambia a </w:t>
+      </w:r>
+      <w:proofErr w:type="spellStart"/>
+      <w:r>
+        <w:rPr>
+          <w:lang w:val="en-US"/>
+        </w:rPr>
+        <w:t>rama</w:t>
+      </w:r>
+      <w:proofErr w:type="spellEnd"/>
+      <w:r>
+        <w:rPr>
+          <w:lang w:val="en-US"/>
+        </w:rPr>
+        <w:t>: git switch -c &lt;name-branch&gt;</w:t>
+      </w:r>
+    </w:p>
+    <w:p>
+      <w:pPr>
+        <w:ind w:left="720" w:hanging="360"/>
+      </w:pPr>
+      <w:r>
+        <w:t>V</w:t>
+      </w:r>
+      <w:r>
+        <w:t xml:space="preserve">olver </w:t>
+      </w:r>
+      <w:r>
+        <w:t xml:space="preserve">a </w:t>
+      </w:r>
+      <w:proofErr w:type="spellStart"/>
+      <w:r>
+        <w:t>commit</w:t>
+      </w:r>
+      <w:proofErr w:type="spellEnd"/>
+      <w:r>
+        <w:t xml:space="preserve"> </w:t>
+      </w:r>
+      <w:r>
+        <w:t xml:space="preserve">anteriores </w:t>
+      </w:r>
+      <w:r>
+        <w:t xml:space="preserve">y deshacer los </w:t>
+      </w:r>
+      <w:proofErr w:type="spellStart"/>
+      <w:r>
+        <w:t>commits</w:t>
+      </w:r>
+      <w:proofErr w:type="spellEnd"/>
+      <w:r>
+        <w:t xml:space="preserve"> posteriores</w:t>
+      </w:r>
+      <w:r>
+        <w:t xml:space="preserve">: </w:t>
+      </w:r>
+    </w:p>
+    <w:p>
+      <w:pPr>
+        <w:ind w:left="720" w:hanging="360"/>
+      </w:pPr>
+      <w:r>
+        <w:t xml:space="preserve">Dependiendo de la opción que uses con </w:t>
+      </w:r>
+      <w:proofErr w:type="spellStart"/>
+      <w:r>
+        <w:rPr>
+          <w:rStyle w:val="CdigoHTML"/>
+          <w:rFonts w:eastAsiaTheme="majorEastAsia"/>
+        </w:rPr>
+        <w:t>git</w:t>
+      </w:r>
+      <w:proofErr w:type="spellEnd"/>
+      <w:r>
+        <w:rPr>
+          <w:rStyle w:val="CdigoHTML"/>
+          <w:rFonts w:eastAsiaTheme="majorEastAsia"/>
+        </w:rPr>
+        <w:t xml:space="preserve"> </w:t>
+      </w:r>
+      <w:proofErr w:type="spellStart"/>
+      <w:r>
+        <w:rPr>
+          <w:rStyle w:val="CdigoHTML"/>
+          <w:rFonts w:eastAsiaTheme="majorEastAsia"/>
+        </w:rPr>
+        <w:t>reset</w:t>
+      </w:r>
+      <w:proofErr w:type="spellEnd"/>
+      <w:r>
+        <w:t>, puedes mantener los cambios en tu directorio de trabajo (</w:t>
+      </w:r>
+      <w:r>
+        <w:rPr>
+          <w:rStyle w:val="CdigoHTML"/>
+          <w:rFonts w:eastAsiaTheme="majorEastAsia"/>
+        </w:rPr>
+        <w:t>--</w:t>
+      </w:r>
+      <w:proofErr w:type="spellStart"/>
+      <w:r>
+        <w:rPr>
+          <w:rStyle w:val="CdigoHTML"/>
+          <w:rFonts w:eastAsiaTheme="majorEastAsia"/>
+        </w:rPr>
+        <w:t>soft</w:t>
+      </w:r>
+      <w:proofErr w:type="spellEnd"/>
+      <w:r>
+        <w:t>), deshacer también los cambios en tu directorio de trabajo (</w:t>
+      </w:r>
+      <w:r>
+        <w:rPr>
+          <w:rStyle w:val="CdigoHTML"/>
+          <w:rFonts w:eastAsiaTheme="majorEastAsia"/>
+        </w:rPr>
+        <w:t>--</w:t>
+      </w:r>
+      <w:proofErr w:type="spellStart"/>
+      <w:r>
+        <w:rPr>
+          <w:rStyle w:val="CdigoHTML"/>
+          <w:rFonts w:eastAsiaTheme="majorEastAsia"/>
+        </w:rPr>
+        <w:t>hard</w:t>
+      </w:r>
+      <w:proofErr w:type="spellEnd"/>
+      <w:r>
+        <w:t xml:space="preserve">), o deshacer los cambios en tu área de preparación pero mantenerlos </w:t>
+      </w:r>
+      <w:r>
+        <w:lastRenderedPageBreak/>
+        <w:t>en tu directorio de trabajo (</w:t>
+      </w:r>
+      <w:r>
+        <w:rPr>
+          <w:rStyle w:val="CdigoHTML"/>
+          <w:rFonts w:eastAsiaTheme="majorEastAsia"/>
+        </w:rPr>
+        <w:t>--</w:t>
+      </w:r>
+      <w:proofErr w:type="spellStart"/>
+      <w:r>
+        <w:rPr>
+          <w:rStyle w:val="CdigoHTML"/>
+          <w:rFonts w:eastAsiaTheme="majorEastAsia"/>
+        </w:rPr>
+        <w:t>mixed</w:t>
+      </w:r>
+      <w:proofErr w:type="spellEnd"/>
+      <w:r>
+        <w:t>, que es el comportamiento predeterminado si no se especifica ninguna opción).</w:t>
+      </w:r>
+    </w:p>
+    <w:p>
+      <w:pPr>
+        <w:ind w:left="720" w:hanging="360"/>
+        <w:rPr>
+          <w:u w:val="single"/>
+        </w:rPr>
+      </w:pPr>
+      <w:r>
+        <w:t>P</w:t>
+      </w:r>
+      <w:r>
+        <w:t xml:space="preserve"> </w:t>
+      </w:r>
+      <w:proofErr w:type="spellStart"/>
+      <w:r>
+        <w:t>or</w:t>
+      </w:r>
+      <w:proofErr w:type="spellEnd"/>
+      <w:r>
+        <w:t xml:space="preserve"> ejemplo, si haces </w:t>
+      </w:r>
+      <w:proofErr w:type="spellStart"/>
+      <w:r>
+        <w:rPr>
+          <w:rStyle w:val="CdigoHTML"/>
+          <w:rFonts w:eastAsiaTheme="majorEastAsia"/>
+        </w:rPr>
+        <w:t>git</w:t>
+      </w:r>
+      <w:proofErr w:type="spellEnd"/>
+      <w:r>
+        <w:rPr>
+          <w:rStyle w:val="CdigoHTML"/>
+          <w:rFonts w:eastAsiaTheme="majorEastAsia"/>
+        </w:rPr>
+        <w:t xml:space="preserve"> </w:t>
+      </w:r>
+      <w:proofErr w:type="spellStart"/>
+      <w:r>
+        <w:rPr>
+          <w:rStyle w:val="CdigoHTML"/>
+          <w:rFonts w:eastAsiaTheme="majorEastAsia"/>
+        </w:rPr>
+        <w:t>reset</w:t>
+      </w:r>
+      <w:proofErr w:type="spellEnd"/>
+      <w:r>
+        <w:rPr>
+          <w:rStyle w:val="CdigoHTML"/>
+          <w:rFonts w:eastAsiaTheme="majorEastAsia"/>
+        </w:rPr>
+        <w:t xml:space="preserve"> --</w:t>
+      </w:r>
+      <w:proofErr w:type="spellStart"/>
+      <w:r>
+        <w:rPr>
+          <w:rStyle w:val="CdigoHTML"/>
+          <w:rFonts w:eastAsiaTheme="majorEastAsia"/>
+        </w:rPr>
+        <w:t>hard</w:t>
+      </w:r>
+      <w:proofErr w:type="spellEnd"/>
+      <w:r>
+        <w:rPr>
+          <w:rStyle w:val="CdigoHTML"/>
+          <w:rFonts w:eastAsiaTheme="majorEastAsia"/>
+        </w:rPr>
+        <w:t xml:space="preserve"> &lt;</w:t>
+      </w:r>
+      <w:proofErr w:type="spellStart"/>
+      <w:r>
+        <w:rPr>
+          <w:rStyle w:val="CdigoHTML"/>
+          <w:rFonts w:eastAsiaTheme="majorEastAsia"/>
+        </w:rPr>
+        <w:t>hash_del_primer_commit</w:t>
+      </w:r>
+      <w:proofErr w:type="spellEnd"/>
+      <w:r>
+        <w:rPr>
+          <w:rStyle w:val="CdigoHTML"/>
+          <w:rFonts w:eastAsiaTheme="majorEastAsia"/>
+        </w:rPr>
+        <w:t>&gt;</w:t>
+      </w:r>
+      <w:r>
+        <w:t xml:space="preserve">, volverás al estado exacto en el que estabas en ese primer </w:t>
+      </w:r>
+      <w:proofErr w:type="spellStart"/>
+      <w:r>
+        <w:t>commit</w:t>
+      </w:r>
+      <w:proofErr w:type="spellEnd"/>
+      <w:r>
+        <w:t xml:space="preserve">, perdiendo los cambios y </w:t>
+      </w:r>
+      <w:proofErr w:type="spellStart"/>
+      <w:r>
+        <w:t>commits</w:t>
+      </w:r>
+      <w:proofErr w:type="spellEnd"/>
+      <w:r>
+        <w:t xml:space="preserve"> posteriores de forma permanente.</w:t>
+      </w:r>
+    </w:p>
+    <w:p>
+      <w:pPr>
+        <w:ind w:left="720" w:hanging="360"/>
+        <w:rPr>
+          <w:u w:val="single"/>
+        </w:rPr>
+      </w:pPr>
+    </w:p>
+    <w:p>
+      <w:pPr>
+        <w:ind w:left="720" w:hanging="360"/>
+      </w:pPr>
+    </w:p>
+    <w:p>
+      <w:pPr>
+        <w:ind w:left="720" w:hanging="360"/>
+      </w:pPr>
+    </w:p>
+    <w:p>
+      <w:pPr>
+        <w:ind w:left="720" w:hanging="360"/>
+      </w:pPr>
+    </w:p>
+    <w:p>
+      <w:pPr>
+        <w:ind w:left="720" w:hanging="360"/>
+      </w:pPr>
+    </w:p>
+    <w:p>
+      <w:pPr>
+        <w:ind w:left="720" w:hanging="360"/>
+      </w:pPr>
+    </w:p>
+    <w:p>
+      <w:pPr>
+        <w:ind w:left="720" w:hanging="360"/>
+        <w:rPr>
+          <w:u w:val="single"/>
+        </w:rPr>
+      </w:pPr>
+    </w:p>
     <w:p>
       <w:pPr>
         <w:pStyle w:val="Prrafodelista"/>
@@ -685,11 +1394,11 @@
         </w:rPr>
       </w:pPr>
       <w:proofErr w:type="spellStart"/>
-      <w:proofErr w:type="gramStart"/>
-      <w:r>
-        <w:rPr>
-          <w:lang w:val="en-US"/>
-        </w:rPr>
+      <w:r>
+        <w:rPr>
+          <w:lang w:val="en-US"/>
+        </w:rPr>
+        <w:lastRenderedPageBreak/>
         <w:t>crear</w:t>
       </w:r>
       <w:proofErr w:type="spellEnd"/>
@@ -707,7 +1416,6 @@
         <w:t>projecto</w:t>
       </w:r>
       <w:proofErr w:type="spellEnd"/>
-      <w:proofErr w:type="gramEnd"/>
     </w:p>
     <w:p>
       <w:pPr>
@@ -825,7 +1533,6 @@
         <w:t xml:space="preserve"> </w:t>
       </w:r>
       <w:proofErr w:type="spellStart"/>
-      <w:proofErr w:type="gramStart"/>
       <w:r>
         <w:rPr>
           <w:lang w:val="en-US"/>
@@ -839,7 +1546,6 @@
         </w:rPr>
         <w:t xml:space="preserve"> .</w:t>
       </w:r>
-      <w:proofErr w:type="gramEnd"/>
     </w:p>
     <w:p>
       <w:pPr>
@@ -1102,7 +1808,6 @@
         <w:spacing w:after="0" w:line="240" w:lineRule="auto"/>
       </w:pPr>
       <w:proofErr w:type="spellStart"/>
-      <w:proofErr w:type="gramStart"/>
       <w:r>
         <w:t>touch</w:t>
       </w:r>
@@ -1115,7 +1820,6 @@
         <w:t>gitignore</w:t>
       </w:r>
       <w:proofErr w:type="spellEnd"/>
-      <w:proofErr w:type="gramEnd"/>
     </w:p>
     <w:p>
       <w:pPr>
@@ -1192,20 +1896,7 @@
         <w:spacing w:after="0" w:line="240" w:lineRule="auto"/>
       </w:pPr>
       <w:r>
-        <w:t xml:space="preserve">Agregar </w:t>
-      </w:r>
-      <w:r>
-        <w:t>o crea</w:t>
-      </w:r>
-      <w:r>
-        <w:t>r</w:t>
-      </w:r>
-      <w:r>
-        <w:t xml:space="preserve"> un archivo </w:t>
-      </w:r>
-      <w:proofErr w:type="gramStart"/>
-      <w:r>
-        <w:t xml:space="preserve">llamado </w:t>
+        <w:t xml:space="preserve">Agregar o crear un archivo llamado </w:t>
       </w:r>
       <w:r>
         <w:rPr>
@@ -1223,15 +1914,8 @@
         <w:t>gitignore</w:t>
       </w:r>
       <w:proofErr w:type="spellEnd"/>
-      <w:proofErr w:type="gramEnd"/>
-      <w:r>
-        <w:t xml:space="preserve"> en la raíz de tu repositorio. Agrega</w:t>
-      </w:r>
-      <w:r>
-        <w:t>r</w:t>
-      </w:r>
-      <w:r>
-        <w:t xml:space="preserve"> las siguientes líneas para excluir el entorno virtual y otros archivos innecesarios:</w:t>
+      <w:r>
+        <w:t xml:space="preserve"> en la raíz de tu repositorio. Agregar las siguientes líneas para excluir el entorno virtual y otros archivos innecesarios:</w:t>
       </w:r>
     </w:p>
     <w:p>
@@ -1293,6 +1977,52 @@
       <w:r>
         <w:t>/</w:t>
       </w:r>
+    </w:p>
+    <w:p>
+      <w:pPr>
+        <w:tabs>
+          <w:tab w:val="left" w:pos="916"/>
+          <w:tab w:val="left" w:pos="1832"/>
+          <w:tab w:val="left" w:pos="2748"/>
+          <w:tab w:val="left" w:pos="3664"/>
+          <w:tab w:val="left" w:pos="4580"/>
+          <w:tab w:val="left" w:pos="5496"/>
+          <w:tab w:val="left" w:pos="6412"/>
+          <w:tab w:val="left" w:pos="7328"/>
+          <w:tab w:val="left" w:pos="8244"/>
+          <w:tab w:val="left" w:pos="9160"/>
+          <w:tab w:val="left" w:pos="10076"/>
+          <w:tab w:val="left" w:pos="10992"/>
+          <w:tab w:val="left" w:pos="11908"/>
+          <w:tab w:val="left" w:pos="12824"/>
+          <w:tab w:val="left" w:pos="13740"/>
+          <w:tab w:val="left" w:pos="14656"/>
+        </w:tabs>
+        <w:spacing w:after="0" w:line="240" w:lineRule="auto"/>
+      </w:pPr>
+    </w:p>
+    <w:p>
+      <w:pPr>
+        <w:tabs>
+          <w:tab w:val="left" w:pos="916"/>
+          <w:tab w:val="left" w:pos="1832"/>
+          <w:tab w:val="left" w:pos="2748"/>
+          <w:tab w:val="left" w:pos="3664"/>
+          <w:tab w:val="left" w:pos="4580"/>
+          <w:tab w:val="left" w:pos="5496"/>
+          <w:tab w:val="left" w:pos="6412"/>
+          <w:tab w:val="left" w:pos="7328"/>
+          <w:tab w:val="left" w:pos="8244"/>
+          <w:tab w:val="left" w:pos="9160"/>
+          <w:tab w:val="left" w:pos="10076"/>
+          <w:tab w:val="left" w:pos="10992"/>
+          <w:tab w:val="left" w:pos="11908"/>
+          <w:tab w:val="left" w:pos="12824"/>
+          <w:tab w:val="left" w:pos="13740"/>
+          <w:tab w:val="left" w:pos="14656"/>
+        </w:tabs>
+        <w:spacing w:after="0" w:line="240" w:lineRule="auto"/>
+      </w:pPr>
     </w:p>
     <w:p>
       <w:pPr>

</xml_diff>

<commit_message>
Se actualiza el documento con comandos para hacer pull desde otro pc y mantener todas las ramas remotas
</commit_message>
<xml_diff>
--- a/apuntes.docx
+++ b/apuntes.docx
@@ -1,56 +1,138 @@
 
 <file path=word/document.xml><?xml version="1.0" encoding="utf-8"?>
-<w:document xmlns:wpc="http://schemas.microsoft.com/office/word/2010/wordprocessingCanvas" xmlns:cx="http://schemas.microsoft.com/office/drawing/2014/chartex" xmlns:cx1="http://schemas.microsoft.com/office/drawing/2015/9/8/chartex" xmlns:cx2="http://schemas.microsoft.com/office/drawing/2015/10/21/chartex" xmlns:cx3="http://schemas.microsoft.com/office/drawing/2016/5/9/chartex" xmlns:cx4="http://schemas.microsoft.com/office/drawing/2016/5/10/chartex" xmlns:cx5="http://schemas.microsoft.com/office/drawing/2016/5/11/chartex" xmlns:cx6="http://schemas.microsoft.com/office/drawing/2016/5/12/chartex" xmlns:cx7="http://schemas.microsoft.com/office/drawing/2016/5/13/chartex" xmlns:cx8="http://schemas.microsoft.com/office/drawing/2016/5/14/chartex" xmlns:mc="http://schemas.openxmlformats.org/markup-compatibility/2006" xmlns:aink="http://schemas.microsoft.com/office/drawing/2016/ink" xmlns:am3d="http://schemas.microsoft.com/office/drawing/2017/model3d" xmlns:o="urn:schemas-microsoft-com:office:office" xmlns:oel="http://schemas.microsoft.com/office/2019/extlst" xmlns:r="http://schemas.openxmlformats.org/officeDocument/2006/relationships" xmlns:m="http://schemas.openxmlformats.org/officeDocument/2006/math" xmlns:v="urn:schemas-microsoft-com:vml" xmlns:wp14="http://schemas.microsoft.com/office/word/2010/wordprocessingDrawing" xmlns:wp="http://schemas.openxmlformats.org/drawingml/2006/wordprocessingDrawing" xmlns:w10="urn:schemas-microsoft-com:office:word" xmlns:w="http://schemas.openxmlformats.org/wordprocessingml/2006/main" xmlns:w14="http://schemas.microsoft.com/office/word/2010/wordml" xmlns:w15="http://schemas.microsoft.com/office/word/2012/wordml" xmlns:w16cex="http://schemas.microsoft.com/office/word/2018/wordml/cex" xmlns:w16cid="http://schemas.microsoft.com/office/word/2016/wordml/cid" xmlns:w16="http://schemas.microsoft.com/office/word/2018/wordml" xmlns:w16du="http://schemas.microsoft.com/office/word/2023/wordml/word16du" xmlns:w16sdtdh="http://schemas.microsoft.com/office/word/2020/wordml/sdtdatahash" xmlns:w16se="http://schemas.microsoft.com/office/word/2015/wordml/symex" xmlns:wpg="http://schemas.microsoft.com/office/word/2010/wordprocessingGroup" xmlns:wpi="http://schemas.microsoft.com/office/word/2010/wordprocessingInk" xmlns:wne="http://schemas.microsoft.com/office/word/2006/wordml" xmlns:wps="http://schemas.microsoft.com/office/word/2010/wordprocessingShape" mc:Ignorable="w14 w15 w16se w16cid w16 w16cex w16sdtdh w16du wp14">
+<w:document xmlns:wpc="http://schemas.microsoft.com/office/word/2010/wordprocessingCanvas" xmlns:cx="http://schemas.microsoft.com/office/drawing/2014/chartex" xmlns:cx1="http://schemas.microsoft.com/office/drawing/2015/9/8/chartex" xmlns:cx2="http://schemas.microsoft.com/office/drawing/2015/10/21/chartex" xmlns:cx3="http://schemas.microsoft.com/office/drawing/2016/5/9/chartex" xmlns:cx4="http://schemas.microsoft.com/office/drawing/2016/5/10/chartex" xmlns:cx5="http://schemas.microsoft.com/office/drawing/2016/5/11/chartex" xmlns:cx6="http://schemas.microsoft.com/office/drawing/2016/5/12/chartex" xmlns:cx7="http://schemas.microsoft.com/office/drawing/2016/5/13/chartex" xmlns:cx8="http://schemas.microsoft.com/office/drawing/2016/5/14/chartex" xmlns:mc="http://schemas.openxmlformats.org/markup-compatibility/2006" xmlns:aink="http://schemas.microsoft.com/office/drawing/2016/ink" xmlns:am3d="http://schemas.microsoft.com/office/drawing/2017/model3d" xmlns:o="urn:schemas-microsoft-com:office:office" xmlns:r="http://schemas.openxmlformats.org/officeDocument/2006/relationships" xmlns:m="http://schemas.openxmlformats.org/officeDocument/2006/math" xmlns:v="urn:schemas-microsoft-com:vml" xmlns:wp14="http://schemas.microsoft.com/office/word/2010/wordprocessingDrawing" xmlns:wp="http://schemas.openxmlformats.org/drawingml/2006/wordprocessingDrawing" xmlns:w10="urn:schemas-microsoft-com:office:word" xmlns:w="http://schemas.openxmlformats.org/wordprocessingml/2006/main" xmlns:w14="http://schemas.microsoft.com/office/word/2010/wordml" xmlns:w15="http://schemas.microsoft.com/office/word/2012/wordml" xmlns:w16cex="http://schemas.microsoft.com/office/word/2018/wordml/cex" xmlns:w16cid="http://schemas.microsoft.com/office/word/2016/wordml/cid" xmlns:w16="http://schemas.microsoft.com/office/word/2018/wordml" xmlns:w16sdtdh="http://schemas.microsoft.com/office/word/2020/wordml/sdtdatahash" xmlns:w16se="http://schemas.microsoft.com/office/word/2015/wordml/symex" xmlns:wpg="http://schemas.microsoft.com/office/word/2010/wordprocessingGroup" xmlns:wpi="http://schemas.microsoft.com/office/word/2010/wordprocessingInk" xmlns:wne="http://schemas.microsoft.com/office/word/2006/wordml" xmlns:wps="http://schemas.microsoft.com/office/word/2010/wordprocessingShape" mc:Ignorable="w14 w15 w16se w16cid w16 w16cex w16sdtdh wp14">
   <w:body>
     <w:p>
       <w:pPr>
         <w:ind w:left="720" w:hanging="360"/>
-      </w:pPr>
-      <w:r>
+        <w:rPr>
+          <w:lang w:val="en-US"/>
+        </w:rPr>
+      </w:pPr>
+      <w:r>
+        <w:rPr>
+          <w:lang w:val="en-US"/>
+        </w:rPr>
+        <w:t>Git Example:</w:t>
+      </w:r>
+    </w:p>
+    <w:p>
+      <w:pPr>
+        <w:ind w:left="720" w:hanging="360"/>
+        <w:rPr>
+          <w:lang w:val="en-US"/>
+        </w:rPr>
+      </w:pPr>
+      <w:r>
+        <w:rPr>
+          <w:lang w:val="en-US"/>
+        </w:rPr>
         <w:t xml:space="preserve">Git </w:t>
       </w:r>
       <w:proofErr w:type="spellStart"/>
       <w:r>
-        <w:t>Example</w:t>
-      </w:r>
-      <w:proofErr w:type="spellEnd"/>
-      <w:r>
-        <w:t>:</w:t>
+        <w:rPr>
+          <w:lang w:val="en-US"/>
+        </w:rPr>
+        <w:t>init</w:t>
+      </w:r>
+      <w:proofErr w:type="spellEnd"/>
+      <w:r>
+        <w:rPr>
+          <w:lang w:val="en-US"/>
+        </w:rPr>
+        <w:t xml:space="preserve"> my-project</w:t>
       </w:r>
     </w:p>
     <w:p>
       <w:pPr>
         <w:ind w:left="720" w:hanging="360"/>
-      </w:pPr>
-      <w:r>
+        <w:rPr>
+          <w:lang w:val="en-US"/>
+        </w:rPr>
+      </w:pPr>
+      <w:r>
+        <w:rPr>
+          <w:lang w:val="en-US"/>
+        </w:rPr>
+        <w:t>Cd my-project</w:t>
+      </w:r>
+    </w:p>
+    <w:p>
+      <w:pPr>
+        <w:ind w:left="720" w:hanging="360"/>
+        <w:rPr>
+          <w:lang w:val="en-US"/>
+        </w:rPr>
+      </w:pPr>
+      <w:r>
+        <w:rPr>
+          <w:lang w:val="en-US"/>
+        </w:rPr>
+        <w:t xml:space="preserve">Git remote </w:t>
+      </w:r>
+      <w:r>
+        <w:rPr>
+          <w:lang w:val="en-US"/>
+        </w:rPr>
+        <w:t xml:space="preserve">add origin </w:t>
+      </w:r>
+      <w:r>
+        <w:rPr>
+          <w:lang w:val="en-US"/>
+        </w:rPr>
+        <w:t>Link</w:t>
+      </w:r>
+    </w:p>
+    <w:p>
+      <w:pPr>
+        <w:ind w:left="720" w:hanging="360"/>
+        <w:rPr>
+          <w:lang w:val="en-US"/>
+        </w:rPr>
+      </w:pPr>
+      <w:r>
+        <w:rPr>
+          <w:lang w:val="en-US"/>
+        </w:rPr>
+        <w:t>Git checkout -b develop</w:t>
+      </w:r>
+    </w:p>
+    <w:p>
+      <w:pPr>
+        <w:ind w:left="720" w:hanging="360"/>
+        <w:rPr>
+          <w:lang w:val="en-US"/>
+        </w:rPr>
+      </w:pPr>
+      <w:r>
+        <w:rPr>
+          <w:lang w:val="en-US"/>
+        </w:rPr>
         <w:t xml:space="preserve">Git </w:t>
       </w:r>
-      <w:proofErr w:type="spellStart"/>
-      <w:r>
-        <w:t>init</w:t>
-      </w:r>
-      <w:proofErr w:type="spellEnd"/>
-      <w:r>
-        <w:t xml:space="preserve"> </w:t>
-      </w:r>
-      <w:proofErr w:type="spellStart"/>
-      <w:r>
-        <w:t>my-project</w:t>
-      </w:r>
-      <w:proofErr w:type="spellEnd"/>
+      <w:proofErr w:type="gramStart"/>
+      <w:r>
+        <w:rPr>
+          <w:lang w:val="en-US"/>
+        </w:rPr>
+        <w:t>add .</w:t>
+      </w:r>
+      <w:proofErr w:type="gramEnd"/>
     </w:p>
     <w:p>
       <w:pPr>
         <w:ind w:left="720" w:hanging="360"/>
-      </w:pPr>
-      <w:r>
-        <w:t xml:space="preserve">Cd </w:t>
-      </w:r>
-      <w:proofErr w:type="spellStart"/>
-      <w:r>
-        <w:t>my-project</w:t>
-      </w:r>
-      <w:proofErr w:type="spellEnd"/>
+        <w:rPr>
+          <w:lang w:val="en-US"/>
+        </w:rPr>
+      </w:pPr>
+      <w:r>
+        <w:rPr>
+          <w:lang w:val="en-US"/>
+        </w:rPr>
+        <w:t>Git commit -m “Initial commit on develop”</w:t>
+      </w:r>
     </w:p>
     <w:p>
       <w:pPr>
@@ -63,19 +145,7 @@
         <w:rPr>
           <w:lang w:val="en-US"/>
         </w:rPr>
-        <w:t xml:space="preserve">Git remote </w:t>
-      </w:r>
-      <w:r>
-        <w:rPr>
-          <w:lang w:val="en-US"/>
-        </w:rPr>
-        <w:t xml:space="preserve">add origin </w:t>
-      </w:r>
-      <w:r>
-        <w:rPr>
-          <w:lang w:val="en-US"/>
-        </w:rPr>
-        <w:t>Link</w:t>
+        <w:t>Git push origin develop</w:t>
       </w:r>
     </w:p>
     <w:p>
@@ -89,7 +159,7 @@
         <w:rPr>
           <w:lang w:val="en-US"/>
         </w:rPr>
-        <w:t>Git checkout -b develop</w:t>
+        <w:t>Git checkout -b featured-login</w:t>
       </w:r>
     </w:p>
     <w:p>
@@ -103,7 +173,21 @@
         <w:rPr>
           <w:lang w:val="en-US"/>
         </w:rPr>
-        <w:t>Git add .</w:t>
+        <w:t>#</w:t>
+      </w:r>
+      <w:proofErr w:type="gramStart"/>
+      <w:r>
+        <w:rPr>
+          <w:lang w:val="en-US"/>
+        </w:rPr>
+        <w:t>make</w:t>
+      </w:r>
+      <w:proofErr w:type="gramEnd"/>
+      <w:r>
+        <w:rPr>
+          <w:lang w:val="en-US"/>
+        </w:rPr>
+        <w:t xml:space="preserve"> changes</w:t>
       </w:r>
     </w:p>
     <w:p>
@@ -117,8 +201,16 @@
         <w:rPr>
           <w:lang w:val="en-US"/>
         </w:rPr>
-        <w:t>Git commit -m “Initial commit on develop”</w:t>
-      </w:r>
+        <w:t xml:space="preserve">Git </w:t>
+      </w:r>
+      <w:proofErr w:type="gramStart"/>
+      <w:r>
+        <w:rPr>
+          <w:lang w:val="en-US"/>
+        </w:rPr>
+        <w:t>add .</w:t>
+      </w:r>
+      <w:proofErr w:type="gramEnd"/>
     </w:p>
     <w:p>
       <w:pPr>
@@ -131,6 +223,76 @@
         <w:rPr>
           <w:lang w:val="en-US"/>
         </w:rPr>
+        <w:t>Git commit -m “added login feature”</w:t>
+      </w:r>
+    </w:p>
+    <w:p>
+      <w:pPr>
+        <w:ind w:left="720" w:hanging="360"/>
+        <w:rPr>
+          <w:lang w:val="en-US"/>
+        </w:rPr>
+      </w:pPr>
+      <w:r>
+        <w:rPr>
+          <w:lang w:val="en-US"/>
+        </w:rPr>
+        <w:t>Git push origin feature-login</w:t>
+      </w:r>
+    </w:p>
+    <w:p>
+      <w:pPr>
+        <w:ind w:left="720" w:hanging="360"/>
+        <w:rPr>
+          <w:lang w:val="en-US"/>
+        </w:rPr>
+      </w:pPr>
+      <w:r>
+        <w:rPr>
+          <w:lang w:val="en-US"/>
+        </w:rPr>
+        <w:t xml:space="preserve">Git </w:t>
+      </w:r>
+      <w:proofErr w:type="gramStart"/>
+      <w:r>
+        <w:rPr>
+          <w:lang w:val="en-US"/>
+        </w:rPr>
+        <w:t>checkout</w:t>
+      </w:r>
+      <w:proofErr w:type="gramEnd"/>
+      <w:r>
+        <w:rPr>
+          <w:lang w:val="en-US"/>
+        </w:rPr>
+        <w:t xml:space="preserve"> develop</w:t>
+      </w:r>
+    </w:p>
+    <w:p>
+      <w:pPr>
+        <w:ind w:left="720" w:hanging="360"/>
+        <w:rPr>
+          <w:lang w:val="en-US"/>
+        </w:rPr>
+      </w:pPr>
+      <w:r>
+        <w:rPr>
+          <w:lang w:val="en-US"/>
+        </w:rPr>
+        <w:t>Git merge feature-login</w:t>
+      </w:r>
+    </w:p>
+    <w:p>
+      <w:pPr>
+        <w:ind w:left="720" w:hanging="360"/>
+        <w:rPr>
+          <w:lang w:val="en-US"/>
+        </w:rPr>
+      </w:pPr>
+      <w:r>
+        <w:rPr>
+          <w:lang w:val="en-US"/>
+        </w:rPr>
         <w:t>Git push origin develop</w:t>
       </w:r>
     </w:p>
@@ -145,7 +307,7 @@
         <w:rPr>
           <w:lang w:val="en-US"/>
         </w:rPr>
-        <w:t>Git checkout -b featured-login</w:t>
+        <w:t>Git checkout main</w:t>
       </w:r>
     </w:p>
     <w:p>
@@ -159,119 +321,21 @@
         <w:rPr>
           <w:lang w:val="en-US"/>
         </w:rPr>
-        <w:t>#make changes</w:t>
-      </w:r>
-    </w:p>
-    <w:p>
-      <w:pPr>
-        <w:ind w:left="720" w:hanging="360"/>
-        <w:rPr>
-          <w:lang w:val="en-US"/>
-        </w:rPr>
-      </w:pPr>
-      <w:r>
-        <w:rPr>
-          <w:lang w:val="en-US"/>
-        </w:rPr>
-        <w:t>Git add .</w:t>
-      </w:r>
-    </w:p>
-    <w:p>
-      <w:pPr>
-        <w:ind w:left="720" w:hanging="360"/>
-        <w:rPr>
-          <w:lang w:val="en-US"/>
-        </w:rPr>
-      </w:pPr>
-      <w:r>
-        <w:rPr>
-          <w:lang w:val="en-US"/>
-        </w:rPr>
-        <w:t>Git commit -m “added login feature”</w:t>
-      </w:r>
-    </w:p>
-    <w:p>
-      <w:pPr>
-        <w:ind w:left="720" w:hanging="360"/>
-        <w:rPr>
-          <w:lang w:val="en-US"/>
-        </w:rPr>
-      </w:pPr>
-      <w:r>
-        <w:rPr>
-          <w:lang w:val="en-US"/>
-        </w:rPr>
-        <w:t>Git push origin feature-login</w:t>
-      </w:r>
-    </w:p>
-    <w:p>
-      <w:pPr>
-        <w:ind w:left="720" w:hanging="360"/>
-        <w:rPr>
-          <w:lang w:val="en-US"/>
-        </w:rPr>
-      </w:pPr>
-      <w:r>
-        <w:rPr>
-          <w:lang w:val="en-US"/>
-        </w:rPr>
-        <w:t>Git checkout develop</w:t>
-      </w:r>
-    </w:p>
-    <w:p>
-      <w:pPr>
-        <w:ind w:left="720" w:hanging="360"/>
-        <w:rPr>
-          <w:lang w:val="en-US"/>
-        </w:rPr>
-      </w:pPr>
-      <w:r>
-        <w:rPr>
-          <w:lang w:val="en-US"/>
-        </w:rPr>
-        <w:t>Git merge feature-login</w:t>
-      </w:r>
-    </w:p>
-    <w:p>
-      <w:pPr>
-        <w:ind w:left="720" w:hanging="360"/>
-        <w:rPr>
-          <w:lang w:val="en-US"/>
-        </w:rPr>
-      </w:pPr>
-      <w:r>
-        <w:rPr>
-          <w:lang w:val="en-US"/>
-        </w:rPr>
-        <w:t>Git push origin develop</w:t>
-      </w:r>
-    </w:p>
-    <w:p>
-      <w:pPr>
-        <w:ind w:left="720" w:hanging="360"/>
-        <w:rPr>
-          <w:lang w:val="en-US"/>
-        </w:rPr>
-      </w:pPr>
-      <w:r>
-        <w:rPr>
-          <w:lang w:val="en-US"/>
-        </w:rPr>
-        <w:t>Git checkout main</w:t>
-      </w:r>
-    </w:p>
-    <w:p>
-      <w:pPr>
-        <w:ind w:left="720" w:hanging="360"/>
-        <w:rPr>
-          <w:lang w:val="en-US"/>
-        </w:rPr>
-      </w:pPr>
-      <w:r>
-        <w:rPr>
-          <w:lang w:val="en-US"/>
-        </w:rPr>
-        <w:t>Git merge develop</w:t>
+        <w:t xml:space="preserve">Git </w:t>
+      </w:r>
+      <w:proofErr w:type="gramStart"/>
+      <w:r>
+        <w:rPr>
+          <w:lang w:val="en-US"/>
+        </w:rPr>
+        <w:t>merge</w:t>
+      </w:r>
+      <w:proofErr w:type="gramEnd"/>
+      <w:r>
+        <w:rPr>
+          <w:lang w:val="en-US"/>
+        </w:rPr>
+        <w:t xml:space="preserve"> develop</w:t>
       </w:r>
     </w:p>
     <w:p>
@@ -339,7 +403,15 @@
         <w:ind w:left="720" w:hanging="360"/>
       </w:pPr>
       <w:r>
-        <w:t xml:space="preserve">Registro de los movimiento HEAD: Git </w:t>
+        <w:t xml:space="preserve">Registro </w:t>
+      </w:r>
+      <w:proofErr w:type="gramStart"/>
+      <w:r>
+        <w:t>de los movimiento</w:t>
+      </w:r>
+      <w:proofErr w:type="gramEnd"/>
+      <w:r>
+        <w:t xml:space="preserve"> HEAD: Git </w:t>
       </w:r>
       <w:proofErr w:type="spellStart"/>
       <w:r>
@@ -396,37 +468,25 @@
     <w:p>
       <w:pPr>
         <w:ind w:left="720" w:hanging="360"/>
-        <w:rPr>
-          <w:lang w:val="en-US"/>
-        </w:rPr>
-      </w:pPr>
-      <w:proofErr w:type="spellStart"/>
-      <w:r>
-        <w:rPr>
-          <w:lang w:val="en-US"/>
-        </w:rPr>
-        <w:t>Crea</w:t>
-      </w:r>
-      <w:proofErr w:type="spellEnd"/>
-      <w:r>
-        <w:rPr>
-          <w:lang w:val="en-US"/>
-        </w:rPr>
-        <w:t xml:space="preserve"> y cambia a </w:t>
-      </w:r>
-      <w:proofErr w:type="spellStart"/>
-      <w:r>
-        <w:rPr>
-          <w:lang w:val="en-US"/>
-        </w:rPr>
-        <w:t>rama</w:t>
-      </w:r>
-      <w:proofErr w:type="spellEnd"/>
-      <w:r>
-        <w:rPr>
-          <w:lang w:val="en-US"/>
-        </w:rPr>
-        <w:t>: git switch -c &lt;name-branch&gt;</w:t>
+      </w:pPr>
+      <w:r>
+        <w:t xml:space="preserve">Crea y cambia a rama: </w:t>
+      </w:r>
+      <w:proofErr w:type="spellStart"/>
+      <w:r>
+        <w:t>git</w:t>
+      </w:r>
+      <w:proofErr w:type="spellEnd"/>
+      <w:r>
+        <w:t xml:space="preserve"> switch -c &lt;</w:t>
+      </w:r>
+      <w:proofErr w:type="spellStart"/>
+      <w:r>
+        <w:t>name-branch</w:t>
+      </w:r>
+      <w:proofErr w:type="spellEnd"/>
+      <w:r>
+        <w:t>&gt;</w:t>
       </w:r>
     </w:p>
     <w:p>
@@ -434,13 +494,7 @@
         <w:ind w:left="720" w:hanging="360"/>
       </w:pPr>
       <w:r>
-        <w:t>V</w:t>
-      </w:r>
-      <w:r>
-        <w:t xml:space="preserve">olver </w:t>
-      </w:r>
-      <w:r>
-        <w:t xml:space="preserve">a </w:t>
+        <w:t xml:space="preserve">Volver a </w:t>
       </w:r>
       <w:proofErr w:type="spellStart"/>
       <w:r>
@@ -448,64 +502,74 @@
       </w:r>
       <w:proofErr w:type="spellEnd"/>
       <w:r>
+        <w:t xml:space="preserve"> anteriores y deshacer los </w:t>
+      </w:r>
+      <w:proofErr w:type="spellStart"/>
+      <w:r>
+        <w:t>commits</w:t>
+      </w:r>
+      <w:proofErr w:type="spellEnd"/>
+      <w:r>
+        <w:t xml:space="preserve"> posteriores: </w:t>
+      </w:r>
+    </w:p>
+    <w:p>
+      <w:pPr>
+        <w:ind w:left="720" w:hanging="360"/>
+      </w:pPr>
+      <w:r>
+        <w:t xml:space="preserve">Dependiendo de la opción que uses con </w:t>
+      </w:r>
+      <w:proofErr w:type="spellStart"/>
+      <w:r>
+        <w:rPr>
+          <w:rStyle w:val="HTMLCode"/>
+          <w:rFonts w:eastAsiaTheme="majorEastAsia"/>
+        </w:rPr>
+        <w:t>git</w:t>
+      </w:r>
+      <w:proofErr w:type="spellEnd"/>
+      <w:r>
+        <w:rPr>
+          <w:rStyle w:val="HTMLCode"/>
+          <w:rFonts w:eastAsiaTheme="majorEastAsia"/>
+        </w:rPr>
         <w:t xml:space="preserve"> </w:t>
       </w:r>
-      <w:r>
-        <w:t xml:space="preserve">anteriores </w:t>
-      </w:r>
-      <w:r>
-        <w:t xml:space="preserve">y deshacer los </w:t>
-      </w:r>
-      <w:proofErr w:type="spellStart"/>
-      <w:r>
-        <w:t>commits</w:t>
-      </w:r>
-      <w:proofErr w:type="spellEnd"/>
-      <w:r>
-        <w:t xml:space="preserve"> posteriores</w:t>
-      </w:r>
-      <w:r>
-        <w:t xml:space="preserve">: </w:t>
-      </w:r>
-    </w:p>
-    <w:p>
-      <w:pPr>
-        <w:ind w:left="720" w:hanging="360"/>
-      </w:pPr>
-      <w:r>
-        <w:t xml:space="preserve">Dependiendo de la opción que uses con </w:t>
-      </w:r>
-      <w:proofErr w:type="spellStart"/>
-      <w:r>
-        <w:rPr>
-          <w:rStyle w:val="CdigoHTML"/>
+      <w:proofErr w:type="spellStart"/>
+      <w:r>
+        <w:rPr>
+          <w:rStyle w:val="HTMLCode"/>
           <w:rFonts w:eastAsiaTheme="majorEastAsia"/>
         </w:rPr>
-        <w:t>git</w:t>
-      </w:r>
-      <w:proofErr w:type="spellEnd"/>
-      <w:r>
-        <w:rPr>
-          <w:rStyle w:val="CdigoHTML"/>
+        <w:t>reset</w:t>
+      </w:r>
+      <w:proofErr w:type="spellEnd"/>
+      <w:r>
+        <w:t>, puedes mantener los cambios en tu directorio de trabajo (</w:t>
+      </w:r>
+      <w:r>
+        <w:rPr>
+          <w:rStyle w:val="HTMLCode"/>
           <w:rFonts w:eastAsiaTheme="majorEastAsia"/>
         </w:rPr>
-        <w:t xml:space="preserve"> </w:t>
-      </w:r>
-      <w:proofErr w:type="spellStart"/>
-      <w:r>
-        <w:rPr>
-          <w:rStyle w:val="CdigoHTML"/>
+        <w:t>--</w:t>
+      </w:r>
+      <w:proofErr w:type="spellStart"/>
+      <w:r>
+        <w:rPr>
+          <w:rStyle w:val="HTMLCode"/>
           <w:rFonts w:eastAsiaTheme="majorEastAsia"/>
         </w:rPr>
-        <w:t>reset</w:t>
-      </w:r>
-      <w:proofErr w:type="spellEnd"/>
-      <w:r>
-        <w:t>, puedes mantener los cambios en tu directorio de trabajo (</w:t>
-      </w:r>
-      <w:r>
-        <w:rPr>
-          <w:rStyle w:val="CdigoHTML"/>
+        <w:t>soft</w:t>
+      </w:r>
+      <w:proofErr w:type="spellEnd"/>
+      <w:r>
+        <w:t>), deshacer también los cambios en tu directorio de trabajo (</w:t>
+      </w:r>
+      <w:r>
+        <w:rPr>
+          <w:rStyle w:val="HTMLCode"/>
           <w:rFonts w:eastAsiaTheme="majorEastAsia"/>
         </w:rPr>
         <w:t>--</w:t>
@@ -513,33 +577,22 @@
       <w:proofErr w:type="spellStart"/>
       <w:r>
         <w:rPr>
-          <w:rStyle w:val="CdigoHTML"/>
+          <w:rStyle w:val="HTMLCode"/>
           <w:rFonts w:eastAsiaTheme="majorEastAsia"/>
         </w:rPr>
-        <w:t>soft</w:t>
-      </w:r>
-      <w:proofErr w:type="spellEnd"/>
-      <w:r>
-        <w:t>), deshacer también los cambios en tu directorio de trabajo (</w:t>
-      </w:r>
-      <w:r>
-        <w:rPr>
-          <w:rStyle w:val="CdigoHTML"/>
-          <w:rFonts w:eastAsiaTheme="majorEastAsia"/>
-        </w:rPr>
-        <w:t>--</w:t>
-      </w:r>
-      <w:proofErr w:type="spellStart"/>
-      <w:r>
-        <w:rPr>
-          <w:rStyle w:val="CdigoHTML"/>
-          <w:rFonts w:eastAsiaTheme="majorEastAsia"/>
-        </w:rPr>
         <w:t>hard</w:t>
       </w:r>
       <w:proofErr w:type="spellEnd"/>
       <w:r>
-        <w:t xml:space="preserve">), o deshacer los cambios en tu área de preparación pero mantenerlos </w:t>
+        <w:t xml:space="preserve">), o deshacer los cambios en tu área de </w:t>
+      </w:r>
+      <w:proofErr w:type="gramStart"/>
+      <w:r>
+        <w:t>preparación</w:t>
+      </w:r>
+      <w:proofErr w:type="gramEnd"/>
+      <w:r>
+        <w:t xml:space="preserve"> pero mantenerlos </w:t>
       </w:r>
       <w:r>
         <w:lastRenderedPageBreak/>
@@ -547,7 +600,7 @@
       </w:r>
       <w:r>
         <w:rPr>
-          <w:rStyle w:val="CdigoHTML"/>
+          <w:rStyle w:val="HTMLCode"/>
           <w:rFonts w:eastAsiaTheme="majorEastAsia"/>
         </w:rPr>
         <w:t>--</w:t>
@@ -555,7 +608,7 @@
       <w:proofErr w:type="spellStart"/>
       <w:r>
         <w:rPr>
-          <w:rStyle w:val="CdigoHTML"/>
+          <w:rStyle w:val="HTMLCode"/>
           <w:rFonts w:eastAsiaTheme="majorEastAsia"/>
         </w:rPr>
         <w:t>mixed</w:t>
@@ -589,7 +642,7 @@
       <w:proofErr w:type="spellStart"/>
       <w:r>
         <w:rPr>
-          <w:rStyle w:val="CdigoHTML"/>
+          <w:rStyle w:val="HTMLCode"/>
           <w:rFonts w:eastAsiaTheme="majorEastAsia"/>
         </w:rPr>
         <w:t>git</w:t>
@@ -597,7 +650,7 @@
       <w:proofErr w:type="spellEnd"/>
       <w:r>
         <w:rPr>
-          <w:rStyle w:val="CdigoHTML"/>
+          <w:rStyle w:val="HTMLCode"/>
           <w:rFonts w:eastAsiaTheme="majorEastAsia"/>
         </w:rPr>
         <w:t xml:space="preserve"> </w:t>
@@ -605,7 +658,7 @@
       <w:proofErr w:type="spellStart"/>
       <w:r>
         <w:rPr>
-          <w:rStyle w:val="CdigoHTML"/>
+          <w:rStyle w:val="HTMLCode"/>
           <w:rFonts w:eastAsiaTheme="majorEastAsia"/>
         </w:rPr>
         <w:t>reset</w:t>
@@ -613,7 +666,7 @@
       <w:proofErr w:type="spellEnd"/>
       <w:r>
         <w:rPr>
-          <w:rStyle w:val="CdigoHTML"/>
+          <w:rStyle w:val="HTMLCode"/>
           <w:rFonts w:eastAsiaTheme="majorEastAsia"/>
         </w:rPr>
         <w:t xml:space="preserve"> --</w:t>
@@ -621,7 +674,7 @@
       <w:proofErr w:type="spellStart"/>
       <w:r>
         <w:rPr>
-          <w:rStyle w:val="CdigoHTML"/>
+          <w:rStyle w:val="HTMLCode"/>
           <w:rFonts w:eastAsiaTheme="majorEastAsia"/>
         </w:rPr>
         <w:t>hard</w:t>
@@ -629,7 +682,7 @@
       <w:proofErr w:type="spellEnd"/>
       <w:r>
         <w:rPr>
-          <w:rStyle w:val="CdigoHTML"/>
+          <w:rStyle w:val="HTMLCode"/>
           <w:rFonts w:eastAsiaTheme="majorEastAsia"/>
         </w:rPr>
         <w:t xml:space="preserve"> &lt;</w:t>
@@ -637,7 +690,7 @@
       <w:proofErr w:type="spellStart"/>
       <w:r>
         <w:rPr>
-          <w:rStyle w:val="CdigoHTML"/>
+          <w:rStyle w:val="HTMLCode"/>
           <w:rFonts w:eastAsiaTheme="majorEastAsia"/>
         </w:rPr>
         <w:t>hash_del_primer_commit</w:t>
@@ -645,7 +698,7 @@
       <w:proofErr w:type="spellEnd"/>
       <w:r>
         <w:rPr>
-          <w:rStyle w:val="CdigoHTML"/>
+          <w:rStyle w:val="HTMLCode"/>
           <w:rFonts w:eastAsiaTheme="majorEastAsia"/>
         </w:rPr>
         <w:t>&gt;</w:t>
@@ -713,7 +766,7 @@
     </w:p>
     <w:p>
       <w:pPr>
-        <w:pStyle w:val="Prrafodelista"/>
+        <w:pStyle w:val="ListParagraph"/>
         <w:numPr>
           <w:ilvl w:val="0"/>
           <w:numId w:val="1"/>
@@ -726,12 +779,12 @@
     <w:p>
       <w:pPr>
         <w:rPr>
-          <w:rStyle w:val="Textoennegrita"/>
-        </w:rPr>
-      </w:pPr>
-      <w:r>
-        <w:rPr>
-          <w:rStyle w:val="Textoennegrita"/>
+          <w:rStyle w:val="Strong"/>
+        </w:rPr>
+      </w:pPr>
+      <w:r>
+        <w:rPr>
+          <w:rStyle w:val="Strong"/>
         </w:rPr>
         <w:t>Crear un entorno virtual:</w:t>
       </w:r>
@@ -741,7 +794,7 @@
       <w:proofErr w:type="spellStart"/>
       <w:r>
         <w:rPr>
-          <w:rStyle w:val="CdigoHTML"/>
+          <w:rStyle w:val="HTMLCode"/>
           <w:rFonts w:eastAsiaTheme="majorEastAsia"/>
         </w:rPr>
         <w:t>venv</w:t>
@@ -754,41 +807,41 @@
     <w:p>
       <w:pPr>
         <w:rPr>
-          <w:rStyle w:val="Textoennegrita"/>
-        </w:rPr>
-      </w:pPr>
-      <w:proofErr w:type="spellStart"/>
-      <w:r>
-        <w:rPr>
-          <w:rStyle w:val="Textoennegrita"/>
+          <w:rStyle w:val="Strong"/>
+        </w:rPr>
+      </w:pPr>
+      <w:proofErr w:type="spellStart"/>
+      <w:r>
+        <w:rPr>
+          <w:rStyle w:val="Strong"/>
         </w:rPr>
         <w:t>python</w:t>
       </w:r>
       <w:proofErr w:type="spellEnd"/>
       <w:r>
         <w:rPr>
-          <w:rStyle w:val="Textoennegrita"/>
+          <w:rStyle w:val="Strong"/>
         </w:rPr>
         <w:t xml:space="preserve"> -m </w:t>
       </w:r>
       <w:proofErr w:type="spellStart"/>
       <w:r>
         <w:rPr>
-          <w:rStyle w:val="Textoennegrita"/>
+          <w:rStyle w:val="Strong"/>
         </w:rPr>
         <w:t>venv</w:t>
       </w:r>
       <w:proofErr w:type="spellEnd"/>
       <w:r>
         <w:rPr>
-          <w:rStyle w:val="Textoennegrita"/>
+          <w:rStyle w:val="Strong"/>
         </w:rPr>
         <w:t xml:space="preserve"> </w:t>
       </w:r>
       <w:proofErr w:type="spellStart"/>
       <w:r>
         <w:rPr>
-          <w:rStyle w:val="Textoennegrita"/>
+          <w:rStyle w:val="Strong"/>
         </w:rPr>
         <w:t>venv</w:t>
       </w:r>
@@ -797,7 +850,7 @@
     <w:p>
       <w:r>
         <w:rPr>
-          <w:rStyle w:val="Textoennegrita"/>
+          <w:rStyle w:val="Strong"/>
         </w:rPr>
         <w:t>Activar el entorno virtual:</w:t>
       </w:r>
@@ -823,7 +876,7 @@
     <w:p>
       <w:r>
         <w:rPr>
-          <w:rStyle w:val="Textoennegrita"/>
+          <w:rStyle w:val="Strong"/>
         </w:rPr>
         <w:t>Usar el entorno virtual:</w:t>
       </w:r>
@@ -833,7 +886,7 @@
       <w:proofErr w:type="spellStart"/>
       <w:r>
         <w:rPr>
-          <w:rStyle w:val="CdigoHTML"/>
+          <w:rStyle w:val="HTMLCode"/>
           <w:rFonts w:eastAsiaTheme="majorEastAsia"/>
         </w:rPr>
         <w:t>pip</w:t>
@@ -851,7 +904,7 @@
       <w:proofErr w:type="spellStart"/>
       <w:r>
         <w:rPr>
-          <w:rStyle w:val="CdigoHTML"/>
+          <w:rStyle w:val="HTMLCode"/>
           <w:rFonts w:eastAsiaTheme="majorEastAsia"/>
         </w:rPr>
         <w:t>requests</w:t>
@@ -913,7 +966,7 @@
       </w:pPr>
       <w:r>
         <w:rPr>
-          <w:rStyle w:val="Textoennegrita"/>
+          <w:rStyle w:val="Strong"/>
         </w:rPr>
         <w:t>Desactivar el entorno virtual:</w:t>
       </w:r>
@@ -1394,6 +1447,7 @@
         </w:rPr>
       </w:pPr>
       <w:proofErr w:type="spellStart"/>
+      <w:proofErr w:type="gramStart"/>
       <w:r>
         <w:rPr>
           <w:lang w:val="en-US"/>
@@ -1416,6 +1470,7 @@
         <w:t>projecto</w:t>
       </w:r>
       <w:proofErr w:type="spellEnd"/>
+      <w:proofErr w:type="gramEnd"/>
     </w:p>
     <w:p>
       <w:pPr>
@@ -1533,6 +1588,7 @@
         <w:t xml:space="preserve"> </w:t>
       </w:r>
       <w:proofErr w:type="spellStart"/>
+      <w:proofErr w:type="gramStart"/>
       <w:r>
         <w:rPr>
           <w:lang w:val="en-US"/>
@@ -1546,6 +1602,7 @@
         </w:rPr>
         <w:t xml:space="preserve"> .</w:t>
       </w:r>
+      <w:proofErr w:type="gramEnd"/>
     </w:p>
     <w:p>
       <w:pPr>
@@ -1702,21 +1759,28 @@
           <w:tab w:val="left" w:pos="14656"/>
         </w:tabs>
         <w:spacing w:after="0" w:line="240" w:lineRule="auto"/>
-      </w:pPr>
-      <w:proofErr w:type="spellStart"/>
-      <w:r>
-        <w:t>python</w:t>
-      </w:r>
-      <w:proofErr w:type="spellEnd"/>
-      <w:r>
-        <w:t xml:space="preserve"> manage.py </w:t>
-      </w:r>
-      <w:proofErr w:type="spellStart"/>
-      <w:r>
+        <w:rPr>
+          <w:lang w:val="en-US"/>
+        </w:rPr>
+      </w:pPr>
+      <w:r>
+        <w:rPr>
+          <w:lang w:val="en-US"/>
+        </w:rPr>
+        <w:t xml:space="preserve">python manage.py </w:t>
+      </w:r>
+      <w:proofErr w:type="spellStart"/>
+      <w:r>
+        <w:rPr>
+          <w:lang w:val="en-US"/>
+        </w:rPr>
         <w:t>runserver</w:t>
       </w:r>
       <w:proofErr w:type="spellEnd"/>
       <w:r>
+        <w:rPr>
+          <w:lang w:val="en-US"/>
+        </w:rPr>
         <w:t xml:space="preserve"> + Puerto</w:t>
       </w:r>
     </w:p>
@@ -1741,47 +1805,76 @@
           <w:tab w:val="left" w:pos="14656"/>
         </w:tabs>
         <w:spacing w:after="0" w:line="240" w:lineRule="auto"/>
-      </w:pPr>
-    </w:p>
-    <w:p>
-      <w:pPr>
-        <w:tabs>
-          <w:tab w:val="left" w:pos="916"/>
-          <w:tab w:val="left" w:pos="1832"/>
-          <w:tab w:val="left" w:pos="2748"/>
-          <w:tab w:val="left" w:pos="3664"/>
-          <w:tab w:val="left" w:pos="4580"/>
-          <w:tab w:val="left" w:pos="5496"/>
-          <w:tab w:val="left" w:pos="6412"/>
-          <w:tab w:val="left" w:pos="7328"/>
-          <w:tab w:val="left" w:pos="8244"/>
-          <w:tab w:val="left" w:pos="9160"/>
-          <w:tab w:val="left" w:pos="10076"/>
-          <w:tab w:val="left" w:pos="10992"/>
-          <w:tab w:val="left" w:pos="11908"/>
-          <w:tab w:val="left" w:pos="12824"/>
-          <w:tab w:val="left" w:pos="13740"/>
-          <w:tab w:val="left" w:pos="14656"/>
-        </w:tabs>
-        <w:spacing w:after="0" w:line="240" w:lineRule="auto"/>
-      </w:pPr>
-      <w:r>
-        <w:t xml:space="preserve">Crear </w:t>
-      </w:r>
-      <w:proofErr w:type="spellStart"/>
-      <w:r>
+        <w:rPr>
+          <w:lang w:val="en-US"/>
+        </w:rPr>
+      </w:pPr>
+    </w:p>
+    <w:p>
+      <w:pPr>
+        <w:tabs>
+          <w:tab w:val="left" w:pos="916"/>
+          <w:tab w:val="left" w:pos="1832"/>
+          <w:tab w:val="left" w:pos="2748"/>
+          <w:tab w:val="left" w:pos="3664"/>
+          <w:tab w:val="left" w:pos="4580"/>
+          <w:tab w:val="left" w:pos="5496"/>
+          <w:tab w:val="left" w:pos="6412"/>
+          <w:tab w:val="left" w:pos="7328"/>
+          <w:tab w:val="left" w:pos="8244"/>
+          <w:tab w:val="left" w:pos="9160"/>
+          <w:tab w:val="left" w:pos="10076"/>
+          <w:tab w:val="left" w:pos="10992"/>
+          <w:tab w:val="left" w:pos="11908"/>
+          <w:tab w:val="left" w:pos="12824"/>
+          <w:tab w:val="left" w:pos="13740"/>
+          <w:tab w:val="left" w:pos="14656"/>
+        </w:tabs>
+        <w:spacing w:after="0" w:line="240" w:lineRule="auto"/>
+        <w:rPr>
+          <w:lang w:val="en-US"/>
+        </w:rPr>
+      </w:pPr>
+      <w:proofErr w:type="spellStart"/>
+      <w:r>
+        <w:rPr>
+          <w:lang w:val="en-US"/>
+        </w:rPr>
+        <w:t>Crear</w:t>
+      </w:r>
+      <w:proofErr w:type="spellEnd"/>
+      <w:r>
+        <w:rPr>
+          <w:lang w:val="en-US"/>
+        </w:rPr>
+        <w:t xml:space="preserve"> </w:t>
+      </w:r>
+      <w:proofErr w:type="spellStart"/>
+      <w:r>
+        <w:rPr>
+          <w:lang w:val="en-US"/>
+        </w:rPr>
         <w:t>achivo</w:t>
       </w:r>
       <w:proofErr w:type="spellEnd"/>
       <w:r>
+        <w:rPr>
+          <w:lang w:val="en-US"/>
+        </w:rPr>
         <w:t xml:space="preserve"> </w:t>
       </w:r>
       <w:proofErr w:type="spellStart"/>
       <w:r>
+        <w:rPr>
+          <w:lang w:val="en-US"/>
+        </w:rPr>
         <w:t>gitignore</w:t>
       </w:r>
       <w:proofErr w:type="spellEnd"/>
       <w:r>
+        <w:rPr>
+          <w:lang w:val="en-US"/>
+        </w:rPr>
         <w:t>:</w:t>
       </w:r>
     </w:p>
@@ -1806,42 +1899,51 @@
           <w:tab w:val="left" w:pos="14656"/>
         </w:tabs>
         <w:spacing w:after="0" w:line="240" w:lineRule="auto"/>
-      </w:pPr>
-      <w:proofErr w:type="spellStart"/>
-      <w:r>
-        <w:t>touch</w:t>
-      </w:r>
-      <w:proofErr w:type="spellEnd"/>
-      <w:r>
-        <w:t xml:space="preserve"> .</w:t>
-      </w:r>
-      <w:proofErr w:type="spellStart"/>
-      <w:r>
+        <w:rPr>
+          <w:lang w:val="en-US"/>
+        </w:rPr>
+      </w:pPr>
+      <w:proofErr w:type="gramStart"/>
+      <w:r>
+        <w:rPr>
+          <w:lang w:val="en-US"/>
+        </w:rPr>
+        <w:t>touch .</w:t>
+      </w:r>
+      <w:proofErr w:type="spellStart"/>
+      <w:r>
+        <w:rPr>
+          <w:lang w:val="en-US"/>
+        </w:rPr>
         <w:t>gitignore</w:t>
       </w:r>
       <w:proofErr w:type="spellEnd"/>
-    </w:p>
-    <w:p>
-      <w:pPr>
-        <w:tabs>
-          <w:tab w:val="left" w:pos="916"/>
-          <w:tab w:val="left" w:pos="1832"/>
-          <w:tab w:val="left" w:pos="2748"/>
-          <w:tab w:val="left" w:pos="3664"/>
-          <w:tab w:val="left" w:pos="4580"/>
-          <w:tab w:val="left" w:pos="5496"/>
-          <w:tab w:val="left" w:pos="6412"/>
-          <w:tab w:val="left" w:pos="7328"/>
-          <w:tab w:val="left" w:pos="8244"/>
-          <w:tab w:val="left" w:pos="9160"/>
-          <w:tab w:val="left" w:pos="10076"/>
-          <w:tab w:val="left" w:pos="10992"/>
-          <w:tab w:val="left" w:pos="11908"/>
-          <w:tab w:val="left" w:pos="12824"/>
-          <w:tab w:val="left" w:pos="13740"/>
-          <w:tab w:val="left" w:pos="14656"/>
-        </w:tabs>
-        <w:spacing w:after="0" w:line="240" w:lineRule="auto"/>
+      <w:proofErr w:type="gramEnd"/>
+    </w:p>
+    <w:p>
+      <w:pPr>
+        <w:tabs>
+          <w:tab w:val="left" w:pos="916"/>
+          <w:tab w:val="left" w:pos="1832"/>
+          <w:tab w:val="left" w:pos="2748"/>
+          <w:tab w:val="left" w:pos="3664"/>
+          <w:tab w:val="left" w:pos="4580"/>
+          <w:tab w:val="left" w:pos="5496"/>
+          <w:tab w:val="left" w:pos="6412"/>
+          <w:tab w:val="left" w:pos="7328"/>
+          <w:tab w:val="left" w:pos="8244"/>
+          <w:tab w:val="left" w:pos="9160"/>
+          <w:tab w:val="left" w:pos="10076"/>
+          <w:tab w:val="left" w:pos="10992"/>
+          <w:tab w:val="left" w:pos="11908"/>
+          <w:tab w:val="left" w:pos="12824"/>
+          <w:tab w:val="left" w:pos="13740"/>
+          <w:tab w:val="left" w:pos="14656"/>
+        </w:tabs>
+        <w:spacing w:after="0" w:line="240" w:lineRule="auto"/>
+        <w:rPr>
+          <w:lang w:val="en-US"/>
+        </w:rPr>
       </w:pPr>
     </w:p>
     <w:p>
@@ -1896,11 +1998,15 @@
         <w:spacing w:after="0" w:line="240" w:lineRule="auto"/>
       </w:pPr>
       <w:r>
-        <w:t xml:space="preserve">Agregar o crear un archivo llamado </w:t>
-      </w:r>
-      <w:r>
-        <w:rPr>
-          <w:rStyle w:val="CdigoHTML"/>
+        <w:t xml:space="preserve">Agregar o crear un archivo </w:t>
+      </w:r>
+      <w:proofErr w:type="gramStart"/>
+      <w:r>
+        <w:t xml:space="preserve">llamado </w:t>
+      </w:r>
+      <w:r>
+        <w:rPr>
+          <w:rStyle w:val="HTMLCode"/>
           <w:rFonts w:eastAsiaTheme="majorEastAsia"/>
         </w:rPr>
         <w:t>.</w:t>
@@ -1908,12 +2014,13 @@
       <w:proofErr w:type="spellStart"/>
       <w:r>
         <w:rPr>
-          <w:rStyle w:val="CdigoHTML"/>
+          <w:rStyle w:val="HTMLCode"/>
           <w:rFonts w:eastAsiaTheme="majorEastAsia"/>
         </w:rPr>
         <w:t>gitignore</w:t>
       </w:r>
       <w:proofErr w:type="spellEnd"/>
+      <w:proofErr w:type="gramEnd"/>
       <w:r>
         <w:t xml:space="preserve"> en la raíz de tu repositorio. Agregar las siguientes líneas para excluir el entorno virtual y otros archivos innecesarios:</w:t>
       </w:r>
@@ -1976,6 +2083,204 @@
       <w:proofErr w:type="spellEnd"/>
       <w:r>
         <w:t>/</w:t>
+      </w:r>
+    </w:p>
+    <w:p>
+      <w:pPr>
+        <w:tabs>
+          <w:tab w:val="left" w:pos="916"/>
+          <w:tab w:val="left" w:pos="1832"/>
+          <w:tab w:val="left" w:pos="2748"/>
+          <w:tab w:val="left" w:pos="3664"/>
+          <w:tab w:val="left" w:pos="4580"/>
+          <w:tab w:val="left" w:pos="5496"/>
+          <w:tab w:val="left" w:pos="6412"/>
+          <w:tab w:val="left" w:pos="7328"/>
+          <w:tab w:val="left" w:pos="8244"/>
+          <w:tab w:val="left" w:pos="9160"/>
+          <w:tab w:val="left" w:pos="10076"/>
+          <w:tab w:val="left" w:pos="10992"/>
+          <w:tab w:val="left" w:pos="11908"/>
+          <w:tab w:val="left" w:pos="12824"/>
+          <w:tab w:val="left" w:pos="13740"/>
+          <w:tab w:val="left" w:pos="14656"/>
+        </w:tabs>
+        <w:spacing w:after="0" w:line="240" w:lineRule="auto"/>
+      </w:pPr>
+    </w:p>
+    <w:p>
+      <w:pPr>
+        <w:tabs>
+          <w:tab w:val="left" w:pos="916"/>
+          <w:tab w:val="left" w:pos="1832"/>
+          <w:tab w:val="left" w:pos="2748"/>
+          <w:tab w:val="left" w:pos="3664"/>
+          <w:tab w:val="left" w:pos="4580"/>
+          <w:tab w:val="left" w:pos="5496"/>
+          <w:tab w:val="left" w:pos="6412"/>
+          <w:tab w:val="left" w:pos="7328"/>
+          <w:tab w:val="left" w:pos="8244"/>
+          <w:tab w:val="left" w:pos="9160"/>
+          <w:tab w:val="left" w:pos="10076"/>
+          <w:tab w:val="left" w:pos="10992"/>
+          <w:tab w:val="left" w:pos="11908"/>
+          <w:tab w:val="left" w:pos="12824"/>
+          <w:tab w:val="left" w:pos="13740"/>
+          <w:tab w:val="left" w:pos="14656"/>
+        </w:tabs>
+        <w:spacing w:after="0" w:line="240" w:lineRule="auto"/>
+      </w:pPr>
+      <w:r>
+        <w:t xml:space="preserve">Hacer </w:t>
+      </w:r>
+      <w:proofErr w:type="spellStart"/>
+      <w:r>
+        <w:t>pull</w:t>
+      </w:r>
+      <w:proofErr w:type="spellEnd"/>
+      <w:r>
+        <w:t xml:space="preserve"> desde otro pc y obtener todas las ramas de trabajo:</w:t>
+      </w:r>
+    </w:p>
+    <w:p>
+      <w:pPr>
+        <w:tabs>
+          <w:tab w:val="left" w:pos="916"/>
+          <w:tab w:val="left" w:pos="1832"/>
+          <w:tab w:val="left" w:pos="2748"/>
+          <w:tab w:val="left" w:pos="3664"/>
+          <w:tab w:val="left" w:pos="4580"/>
+          <w:tab w:val="left" w:pos="5496"/>
+          <w:tab w:val="left" w:pos="6412"/>
+          <w:tab w:val="left" w:pos="7328"/>
+          <w:tab w:val="left" w:pos="8244"/>
+          <w:tab w:val="left" w:pos="9160"/>
+          <w:tab w:val="left" w:pos="10076"/>
+          <w:tab w:val="left" w:pos="10992"/>
+          <w:tab w:val="left" w:pos="11908"/>
+          <w:tab w:val="left" w:pos="12824"/>
+          <w:tab w:val="left" w:pos="13740"/>
+          <w:tab w:val="left" w:pos="14656"/>
+        </w:tabs>
+        <w:spacing w:after="0" w:line="240" w:lineRule="auto"/>
+      </w:pPr>
+      <w:proofErr w:type="spellStart"/>
+      <w:r>
+        <w:t>git</w:t>
+      </w:r>
+      <w:proofErr w:type="spellEnd"/>
+      <w:r>
+        <w:t xml:space="preserve"> </w:t>
+      </w:r>
+      <w:proofErr w:type="spellStart"/>
+      <w:r>
+        <w:t>fetch</w:t>
+      </w:r>
+      <w:proofErr w:type="spellEnd"/>
+      <w:r>
+        <w:t xml:space="preserve"> --</w:t>
+      </w:r>
+      <w:proofErr w:type="spellStart"/>
+      <w:r>
+        <w:t>all</w:t>
+      </w:r>
+      <w:proofErr w:type="spellEnd"/>
+      <w:r>
+        <w:t xml:space="preserve">                     # Obtiene todas las ramas remotas</w:t>
+      </w:r>
+    </w:p>
+    <w:p>
+      <w:pPr>
+        <w:tabs>
+          <w:tab w:val="left" w:pos="916"/>
+          <w:tab w:val="left" w:pos="1832"/>
+          <w:tab w:val="left" w:pos="2748"/>
+          <w:tab w:val="left" w:pos="3664"/>
+          <w:tab w:val="left" w:pos="4580"/>
+          <w:tab w:val="left" w:pos="5496"/>
+          <w:tab w:val="left" w:pos="6412"/>
+          <w:tab w:val="left" w:pos="7328"/>
+          <w:tab w:val="left" w:pos="8244"/>
+          <w:tab w:val="left" w:pos="9160"/>
+          <w:tab w:val="left" w:pos="10076"/>
+          <w:tab w:val="left" w:pos="10992"/>
+          <w:tab w:val="left" w:pos="11908"/>
+          <w:tab w:val="left" w:pos="12824"/>
+          <w:tab w:val="left" w:pos="13740"/>
+          <w:tab w:val="left" w:pos="14656"/>
+        </w:tabs>
+        <w:spacing w:after="0" w:line="240" w:lineRule="auto"/>
+      </w:pPr>
+      <w:proofErr w:type="spellStart"/>
+      <w:r>
+        <w:t>git</w:t>
+      </w:r>
+      <w:proofErr w:type="spellEnd"/>
+      <w:r>
+        <w:t xml:space="preserve"> </w:t>
+      </w:r>
+      <w:proofErr w:type="spellStart"/>
+      <w:r>
+        <w:t>branch</w:t>
+      </w:r>
+      <w:proofErr w:type="spellEnd"/>
+      <w:r>
+        <w:t xml:space="preserve"> -r                       # Lista todas las ramas remotas</w:t>
+      </w:r>
+    </w:p>
+    <w:p>
+      <w:pPr>
+        <w:tabs>
+          <w:tab w:val="left" w:pos="916"/>
+          <w:tab w:val="left" w:pos="1832"/>
+          <w:tab w:val="left" w:pos="2748"/>
+          <w:tab w:val="left" w:pos="3664"/>
+          <w:tab w:val="left" w:pos="4580"/>
+          <w:tab w:val="left" w:pos="5496"/>
+          <w:tab w:val="left" w:pos="6412"/>
+          <w:tab w:val="left" w:pos="7328"/>
+          <w:tab w:val="left" w:pos="8244"/>
+          <w:tab w:val="left" w:pos="9160"/>
+          <w:tab w:val="left" w:pos="10076"/>
+          <w:tab w:val="left" w:pos="10992"/>
+          <w:tab w:val="left" w:pos="11908"/>
+          <w:tab w:val="left" w:pos="12824"/>
+          <w:tab w:val="left" w:pos="13740"/>
+          <w:tab w:val="left" w:pos="14656"/>
+        </w:tabs>
+        <w:spacing w:after="0" w:line="240" w:lineRule="auto"/>
+      </w:pPr>
+      <w:proofErr w:type="spellStart"/>
+      <w:r>
+        <w:t>git</w:t>
+      </w:r>
+      <w:proofErr w:type="spellEnd"/>
+      <w:r>
+        <w:t xml:space="preserve"> </w:t>
+      </w:r>
+      <w:proofErr w:type="spellStart"/>
+      <w:r>
+        <w:t>checkout</w:t>
+      </w:r>
+      <w:proofErr w:type="spellEnd"/>
+      <w:r>
+        <w:t xml:space="preserve"> -b rama1 </w:t>
+      </w:r>
+      <w:proofErr w:type="spellStart"/>
+      <w:r>
+        <w:t>origin</w:t>
+      </w:r>
+      <w:proofErr w:type="spellEnd"/>
+      <w:r>
+        <w:t>/rama</w:t>
+      </w:r>
+      <w:proofErr w:type="gramStart"/>
+      <w:r>
+        <w:t>1  #</w:t>
+      </w:r>
+      <w:proofErr w:type="gramEnd"/>
+      <w:r>
+        <w:t xml:space="preserve"> Crea una rama local basada en una rama remota</w:t>
       </w:r>
     </w:p>
     <w:p>
@@ -2133,7 +2438,7 @@
 </file>
 
 <file path=word/numbering.xml><?xml version="1.0" encoding="utf-8"?>
-<w:numbering xmlns:wpc="http://schemas.microsoft.com/office/word/2010/wordprocessingCanvas" xmlns:cx="http://schemas.microsoft.com/office/drawing/2014/chartex" xmlns:cx1="http://schemas.microsoft.com/office/drawing/2015/9/8/chartex" xmlns:cx2="http://schemas.microsoft.com/office/drawing/2015/10/21/chartex" xmlns:cx3="http://schemas.microsoft.com/office/drawing/2016/5/9/chartex" xmlns:cx4="http://schemas.microsoft.com/office/drawing/2016/5/10/chartex" xmlns:cx5="http://schemas.microsoft.com/office/drawing/2016/5/11/chartex" xmlns:cx6="http://schemas.microsoft.com/office/drawing/2016/5/12/chartex" xmlns:cx7="http://schemas.microsoft.com/office/drawing/2016/5/13/chartex" xmlns:cx8="http://schemas.microsoft.com/office/drawing/2016/5/14/chartex" xmlns:mc="http://schemas.openxmlformats.org/markup-compatibility/2006" xmlns:aink="http://schemas.microsoft.com/office/drawing/2016/ink" xmlns:am3d="http://schemas.microsoft.com/office/drawing/2017/model3d" xmlns:o="urn:schemas-microsoft-com:office:office" xmlns:oel="http://schemas.microsoft.com/office/2019/extlst" xmlns:r="http://schemas.openxmlformats.org/officeDocument/2006/relationships" xmlns:m="http://schemas.openxmlformats.org/officeDocument/2006/math" xmlns:v="urn:schemas-microsoft-com:vml" xmlns:wp14="http://schemas.microsoft.com/office/word/2010/wordprocessingDrawing" xmlns:wp="http://schemas.openxmlformats.org/drawingml/2006/wordprocessingDrawing" xmlns:w10="urn:schemas-microsoft-com:office:word" xmlns:w="http://schemas.openxmlformats.org/wordprocessingml/2006/main" xmlns:w14="http://schemas.microsoft.com/office/word/2010/wordml" xmlns:w15="http://schemas.microsoft.com/office/word/2012/wordml" xmlns:w16cex="http://schemas.microsoft.com/office/word/2018/wordml/cex" xmlns:w16cid="http://schemas.microsoft.com/office/word/2016/wordml/cid" xmlns:w16="http://schemas.microsoft.com/office/word/2018/wordml" xmlns:w16du="http://schemas.microsoft.com/office/word/2023/wordml/word16du" xmlns:w16sdtdh="http://schemas.microsoft.com/office/word/2020/wordml/sdtdatahash" xmlns:w16se="http://schemas.microsoft.com/office/word/2015/wordml/symex" xmlns:wpg="http://schemas.microsoft.com/office/word/2010/wordprocessingGroup" xmlns:wpi="http://schemas.microsoft.com/office/word/2010/wordprocessingInk" xmlns:wne="http://schemas.microsoft.com/office/word/2006/wordml" xmlns:wps="http://schemas.microsoft.com/office/word/2010/wordprocessingShape" mc:Ignorable="w14 w15 w16se w16cid w16 w16cex w16sdtdh w16du wp14">
+<w:numbering xmlns:wpc="http://schemas.microsoft.com/office/word/2010/wordprocessingCanvas" xmlns:cx="http://schemas.microsoft.com/office/drawing/2014/chartex" xmlns:cx1="http://schemas.microsoft.com/office/drawing/2015/9/8/chartex" xmlns:cx2="http://schemas.microsoft.com/office/drawing/2015/10/21/chartex" xmlns:cx3="http://schemas.microsoft.com/office/drawing/2016/5/9/chartex" xmlns:cx4="http://schemas.microsoft.com/office/drawing/2016/5/10/chartex" xmlns:cx5="http://schemas.microsoft.com/office/drawing/2016/5/11/chartex" xmlns:cx6="http://schemas.microsoft.com/office/drawing/2016/5/12/chartex" xmlns:cx7="http://schemas.microsoft.com/office/drawing/2016/5/13/chartex" xmlns:cx8="http://schemas.microsoft.com/office/drawing/2016/5/14/chartex" xmlns:mc="http://schemas.openxmlformats.org/markup-compatibility/2006" xmlns:aink="http://schemas.microsoft.com/office/drawing/2016/ink" xmlns:am3d="http://schemas.microsoft.com/office/drawing/2017/model3d" xmlns:o="urn:schemas-microsoft-com:office:office" xmlns:r="http://schemas.openxmlformats.org/officeDocument/2006/relationships" xmlns:m="http://schemas.openxmlformats.org/officeDocument/2006/math" xmlns:v="urn:schemas-microsoft-com:vml" xmlns:wp14="http://schemas.microsoft.com/office/word/2010/wordprocessingDrawing" xmlns:wp="http://schemas.openxmlformats.org/drawingml/2006/wordprocessingDrawing" xmlns:w10="urn:schemas-microsoft-com:office:word" xmlns:w="http://schemas.openxmlformats.org/wordprocessingml/2006/main" xmlns:w14="http://schemas.microsoft.com/office/word/2010/wordml" xmlns:w15="http://schemas.microsoft.com/office/word/2012/wordml" xmlns:w16cex="http://schemas.microsoft.com/office/word/2018/wordml/cex" xmlns:w16cid="http://schemas.microsoft.com/office/word/2016/wordml/cid" xmlns:w16="http://schemas.microsoft.com/office/word/2018/wordml" xmlns:w16sdtdh="http://schemas.microsoft.com/office/word/2020/wordml/sdtdatahash" xmlns:w16se="http://schemas.microsoft.com/office/word/2015/wordml/symex" xmlns:wpg="http://schemas.microsoft.com/office/word/2010/wordprocessingGroup" xmlns:wpi="http://schemas.microsoft.com/office/word/2010/wordprocessingInk" xmlns:wne="http://schemas.microsoft.com/office/word/2006/wordml" xmlns:wps="http://schemas.microsoft.com/office/word/2010/wordprocessingShape" mc:Ignorable="w14 w15 w16se w16cid w16 w16cex w16sdtdh wp14">
   <w:abstractNum w:abstractNumId="0" w15:restartNumberingAfterBreak="0">
     <w:nsid w:val="1C290170"/>
     <w:multiLevelType w:val="hybridMultilevel"/>
@@ -2246,14 +2551,14 @@
       </w:rPr>
     </w:lvl>
   </w:abstractNum>
-  <w:num w:numId="1" w16cid:durableId="1993564197">
+  <w:num w:numId="1">
     <w:abstractNumId w:val="0"/>
   </w:num>
 </w:numbering>
 </file>
 
 <file path=word/styles.xml><?xml version="1.0" encoding="utf-8"?>
-<w:styles xmlns:mc="http://schemas.openxmlformats.org/markup-compatibility/2006" xmlns:r="http://schemas.openxmlformats.org/officeDocument/2006/relationships" xmlns:w="http://schemas.openxmlformats.org/wordprocessingml/2006/main" xmlns:w14="http://schemas.microsoft.com/office/word/2010/wordml" xmlns:w15="http://schemas.microsoft.com/office/word/2012/wordml" xmlns:w16cex="http://schemas.microsoft.com/office/word/2018/wordml/cex" xmlns:w16cid="http://schemas.microsoft.com/office/word/2016/wordml/cid" xmlns:w16="http://schemas.microsoft.com/office/word/2018/wordml" xmlns:w16du="http://schemas.microsoft.com/office/word/2023/wordml/word16du" xmlns:w16sdtdh="http://schemas.microsoft.com/office/word/2020/wordml/sdtdatahash" xmlns:w16se="http://schemas.microsoft.com/office/word/2015/wordml/symex" mc:Ignorable="w14 w15 w16se w16cid w16 w16cex w16sdtdh w16du">
+<w:styles xmlns:mc="http://schemas.openxmlformats.org/markup-compatibility/2006" xmlns:r="http://schemas.openxmlformats.org/officeDocument/2006/relationships" xmlns:w="http://schemas.openxmlformats.org/wordprocessingml/2006/main" xmlns:w14="http://schemas.microsoft.com/office/word/2010/wordml" xmlns:w15="http://schemas.microsoft.com/office/word/2012/wordml" xmlns:w16cex="http://schemas.microsoft.com/office/word/2018/wordml/cex" xmlns:w16cid="http://schemas.microsoft.com/office/word/2016/wordml/cid" xmlns:w16="http://schemas.microsoft.com/office/word/2018/wordml" xmlns:w16sdtdh="http://schemas.microsoft.com/office/word/2020/wordml/sdtdatahash" xmlns:w16se="http://schemas.microsoft.com/office/word/2015/wordml/symex" mc:Ignorable="w14 w15 w16se w16cid w16 w16cex w16sdtdh">
   <w:docDefaults>
     <w:rPrDefault>
       <w:rPr>
@@ -2653,11 +2958,11 @@
     <w:name w:val="Normal"/>
     <w:qFormat/>
   </w:style>
-  <w:style w:type="paragraph" w:styleId="Ttulo1">
+  <w:style w:type="paragraph" w:styleId="Heading1">
     <w:name w:val="heading 1"/>
     <w:basedOn w:val="Normal"/>
     <w:next w:val="Normal"/>
-    <w:link w:val="Ttulo1Car"/>
+    <w:link w:val="Heading1Char"/>
     <w:uiPriority w:val="9"/>
     <w:qFormat/>
     <w:rsid w:val="0035034E"/>
@@ -2674,11 +2979,11 @@
       <w:szCs w:val="40"/>
     </w:rPr>
   </w:style>
-  <w:style w:type="paragraph" w:styleId="Ttulo2">
+  <w:style w:type="paragraph" w:styleId="Heading2">
     <w:name w:val="heading 2"/>
     <w:basedOn w:val="Normal"/>
     <w:next w:val="Normal"/>
-    <w:link w:val="Ttulo2Car"/>
+    <w:link w:val="Heading2Char"/>
     <w:uiPriority w:val="9"/>
     <w:semiHidden/>
     <w:unhideWhenUsed/>
@@ -2697,11 +3002,11 @@
       <w:szCs w:val="32"/>
     </w:rPr>
   </w:style>
-  <w:style w:type="paragraph" w:styleId="Ttulo3">
+  <w:style w:type="paragraph" w:styleId="Heading3">
     <w:name w:val="heading 3"/>
     <w:basedOn w:val="Normal"/>
     <w:next w:val="Normal"/>
-    <w:link w:val="Ttulo3Car"/>
+    <w:link w:val="Heading3Char"/>
     <w:uiPriority w:val="9"/>
     <w:semiHidden/>
     <w:unhideWhenUsed/>
@@ -2720,11 +3025,11 @@
       <w:szCs w:val="28"/>
     </w:rPr>
   </w:style>
-  <w:style w:type="paragraph" w:styleId="Ttulo4">
+  <w:style w:type="paragraph" w:styleId="Heading4">
     <w:name w:val="heading 4"/>
     <w:basedOn w:val="Normal"/>
     <w:next w:val="Normal"/>
-    <w:link w:val="Ttulo4Car"/>
+    <w:link w:val="Heading4Char"/>
     <w:uiPriority w:val="9"/>
     <w:semiHidden/>
     <w:unhideWhenUsed/>
@@ -2743,11 +3048,11 @@
       <w:color w:val="0F4761" w:themeColor="accent1" w:themeShade="BF"/>
     </w:rPr>
   </w:style>
-  <w:style w:type="paragraph" w:styleId="Ttulo5">
+  <w:style w:type="paragraph" w:styleId="Heading5">
     <w:name w:val="heading 5"/>
     <w:basedOn w:val="Normal"/>
     <w:next w:val="Normal"/>
-    <w:link w:val="Ttulo5Car"/>
+    <w:link w:val="Heading5Char"/>
     <w:uiPriority w:val="9"/>
     <w:semiHidden/>
     <w:unhideWhenUsed/>
@@ -2764,11 +3069,11 @@
       <w:color w:val="0F4761" w:themeColor="accent1" w:themeShade="BF"/>
     </w:rPr>
   </w:style>
-  <w:style w:type="paragraph" w:styleId="Ttulo6">
+  <w:style w:type="paragraph" w:styleId="Heading6">
     <w:name w:val="heading 6"/>
     <w:basedOn w:val="Normal"/>
     <w:next w:val="Normal"/>
-    <w:link w:val="Ttulo6Car"/>
+    <w:link w:val="Heading6Char"/>
     <w:uiPriority w:val="9"/>
     <w:semiHidden/>
     <w:unhideWhenUsed/>
@@ -2787,11 +3092,11 @@
       <w:color w:val="595959" w:themeColor="text1" w:themeTint="A6"/>
     </w:rPr>
   </w:style>
-  <w:style w:type="paragraph" w:styleId="Ttulo7">
+  <w:style w:type="paragraph" w:styleId="Heading7">
     <w:name w:val="heading 7"/>
     <w:basedOn w:val="Normal"/>
     <w:next w:val="Normal"/>
-    <w:link w:val="Ttulo7Car"/>
+    <w:link w:val="Heading7Char"/>
     <w:uiPriority w:val="9"/>
     <w:semiHidden/>
     <w:unhideWhenUsed/>
@@ -2808,11 +3113,11 @@
       <w:color w:val="595959" w:themeColor="text1" w:themeTint="A6"/>
     </w:rPr>
   </w:style>
-  <w:style w:type="paragraph" w:styleId="Ttulo8">
+  <w:style w:type="paragraph" w:styleId="Heading8">
     <w:name w:val="heading 8"/>
     <w:basedOn w:val="Normal"/>
     <w:next w:val="Normal"/>
-    <w:link w:val="Ttulo8Car"/>
+    <w:link w:val="Heading8Char"/>
     <w:uiPriority w:val="9"/>
     <w:semiHidden/>
     <w:unhideWhenUsed/>
@@ -2831,11 +3136,11 @@
       <w:color w:val="272727" w:themeColor="text1" w:themeTint="D8"/>
     </w:rPr>
   </w:style>
-  <w:style w:type="paragraph" w:styleId="Ttulo9">
+  <w:style w:type="paragraph" w:styleId="Heading9">
     <w:name w:val="heading 9"/>
     <w:basedOn w:val="Normal"/>
     <w:next w:val="Normal"/>
-    <w:link w:val="Ttulo9Car"/>
+    <w:link w:val="Heading9Char"/>
     <w:uiPriority w:val="9"/>
     <w:semiHidden/>
     <w:unhideWhenUsed/>
@@ -2852,13 +3157,13 @@
       <w:color w:val="272727" w:themeColor="text1" w:themeTint="D8"/>
     </w:rPr>
   </w:style>
-  <w:style w:type="character" w:default="1" w:styleId="Fuentedeprrafopredeter">
+  <w:style w:type="character" w:default="1" w:styleId="DefaultParagraphFont">
     <w:name w:val="Default Paragraph Font"/>
     <w:uiPriority w:val="1"/>
     <w:semiHidden/>
     <w:unhideWhenUsed/>
   </w:style>
-  <w:style w:type="table" w:default="1" w:styleId="Tablanormal">
+  <w:style w:type="table" w:default="1" w:styleId="TableNormal">
     <w:name w:val="Normal Table"/>
     <w:uiPriority w:val="99"/>
     <w:semiHidden/>
@@ -2873,16 +3178,16 @@
       </w:tblCellMar>
     </w:tblPr>
   </w:style>
-  <w:style w:type="numbering" w:default="1" w:styleId="Sinlista">
+  <w:style w:type="numbering" w:default="1" w:styleId="NoList">
     <w:name w:val="No List"/>
     <w:uiPriority w:val="99"/>
     <w:semiHidden/>
     <w:unhideWhenUsed/>
   </w:style>
-  <w:style w:type="character" w:customStyle="1" w:styleId="Ttulo1Car">
-    <w:name w:val="Título 1 Car"/>
-    <w:basedOn w:val="Fuentedeprrafopredeter"/>
-    <w:link w:val="Ttulo1"/>
+  <w:style w:type="character" w:customStyle="1" w:styleId="Heading1Char">
+    <w:name w:val="Heading 1 Char"/>
+    <w:basedOn w:val="DefaultParagraphFont"/>
+    <w:link w:val="Heading1"/>
     <w:uiPriority w:val="9"/>
     <w:rsid w:val="0035034E"/>
     <w:rPr>
@@ -2892,10 +3197,10 @@
       <w:szCs w:val="40"/>
     </w:rPr>
   </w:style>
-  <w:style w:type="character" w:customStyle="1" w:styleId="Ttulo2Car">
-    <w:name w:val="Título 2 Car"/>
-    <w:basedOn w:val="Fuentedeprrafopredeter"/>
-    <w:link w:val="Ttulo2"/>
+  <w:style w:type="character" w:customStyle="1" w:styleId="Heading2Char">
+    <w:name w:val="Heading 2 Char"/>
+    <w:basedOn w:val="DefaultParagraphFont"/>
+    <w:link w:val="Heading2"/>
     <w:uiPriority w:val="9"/>
     <w:semiHidden/>
     <w:rsid w:val="0035034E"/>
@@ -2906,10 +3211,10 @@
       <w:szCs w:val="32"/>
     </w:rPr>
   </w:style>
-  <w:style w:type="character" w:customStyle="1" w:styleId="Ttulo3Car">
-    <w:name w:val="Título 3 Car"/>
-    <w:basedOn w:val="Fuentedeprrafopredeter"/>
-    <w:link w:val="Ttulo3"/>
+  <w:style w:type="character" w:customStyle="1" w:styleId="Heading3Char">
+    <w:name w:val="Heading 3 Char"/>
+    <w:basedOn w:val="DefaultParagraphFont"/>
+    <w:link w:val="Heading3"/>
     <w:uiPriority w:val="9"/>
     <w:semiHidden/>
     <w:rsid w:val="0035034E"/>
@@ -2920,10 +3225,10 @@
       <w:szCs w:val="28"/>
     </w:rPr>
   </w:style>
-  <w:style w:type="character" w:customStyle="1" w:styleId="Ttulo4Car">
-    <w:name w:val="Título 4 Car"/>
-    <w:basedOn w:val="Fuentedeprrafopredeter"/>
-    <w:link w:val="Ttulo4"/>
+  <w:style w:type="character" w:customStyle="1" w:styleId="Heading4Char">
+    <w:name w:val="Heading 4 Char"/>
+    <w:basedOn w:val="DefaultParagraphFont"/>
+    <w:link w:val="Heading4"/>
     <w:uiPriority w:val="9"/>
     <w:semiHidden/>
     <w:rsid w:val="0035034E"/>
@@ -2934,10 +3239,10 @@
       <w:color w:val="0F4761" w:themeColor="accent1" w:themeShade="BF"/>
     </w:rPr>
   </w:style>
-  <w:style w:type="character" w:customStyle="1" w:styleId="Ttulo5Car">
-    <w:name w:val="Título 5 Car"/>
-    <w:basedOn w:val="Fuentedeprrafopredeter"/>
-    <w:link w:val="Ttulo5"/>
+  <w:style w:type="character" w:customStyle="1" w:styleId="Heading5Char">
+    <w:name w:val="Heading 5 Char"/>
+    <w:basedOn w:val="DefaultParagraphFont"/>
+    <w:link w:val="Heading5"/>
     <w:uiPriority w:val="9"/>
     <w:semiHidden/>
     <w:rsid w:val="0035034E"/>
@@ -2946,10 +3251,10 @@
       <w:color w:val="0F4761" w:themeColor="accent1" w:themeShade="BF"/>
     </w:rPr>
   </w:style>
-  <w:style w:type="character" w:customStyle="1" w:styleId="Ttulo6Car">
-    <w:name w:val="Título 6 Car"/>
-    <w:basedOn w:val="Fuentedeprrafopredeter"/>
-    <w:link w:val="Ttulo6"/>
+  <w:style w:type="character" w:customStyle="1" w:styleId="Heading6Char">
+    <w:name w:val="Heading 6 Char"/>
+    <w:basedOn w:val="DefaultParagraphFont"/>
+    <w:link w:val="Heading6"/>
     <w:uiPriority w:val="9"/>
     <w:semiHidden/>
     <w:rsid w:val="0035034E"/>
@@ -2960,10 +3265,10 @@
       <w:color w:val="595959" w:themeColor="text1" w:themeTint="A6"/>
     </w:rPr>
   </w:style>
-  <w:style w:type="character" w:customStyle="1" w:styleId="Ttulo7Car">
-    <w:name w:val="Título 7 Car"/>
-    <w:basedOn w:val="Fuentedeprrafopredeter"/>
-    <w:link w:val="Ttulo7"/>
+  <w:style w:type="character" w:customStyle="1" w:styleId="Heading7Char">
+    <w:name w:val="Heading 7 Char"/>
+    <w:basedOn w:val="DefaultParagraphFont"/>
+    <w:link w:val="Heading7"/>
     <w:uiPriority w:val="9"/>
     <w:semiHidden/>
     <w:rsid w:val="0035034E"/>
@@ -2972,10 +3277,10 @@
       <w:color w:val="595959" w:themeColor="text1" w:themeTint="A6"/>
     </w:rPr>
   </w:style>
-  <w:style w:type="character" w:customStyle="1" w:styleId="Ttulo8Car">
-    <w:name w:val="Título 8 Car"/>
-    <w:basedOn w:val="Fuentedeprrafopredeter"/>
-    <w:link w:val="Ttulo8"/>
+  <w:style w:type="character" w:customStyle="1" w:styleId="Heading8Char">
+    <w:name w:val="Heading 8 Char"/>
+    <w:basedOn w:val="DefaultParagraphFont"/>
+    <w:link w:val="Heading8"/>
     <w:uiPriority w:val="9"/>
     <w:semiHidden/>
     <w:rsid w:val="0035034E"/>
@@ -2986,10 +3291,10 @@
       <w:color w:val="272727" w:themeColor="text1" w:themeTint="D8"/>
     </w:rPr>
   </w:style>
-  <w:style w:type="character" w:customStyle="1" w:styleId="Ttulo9Car">
-    <w:name w:val="Título 9 Car"/>
-    <w:basedOn w:val="Fuentedeprrafopredeter"/>
-    <w:link w:val="Ttulo9"/>
+  <w:style w:type="character" w:customStyle="1" w:styleId="Heading9Char">
+    <w:name w:val="Heading 9 Char"/>
+    <w:basedOn w:val="DefaultParagraphFont"/>
+    <w:link w:val="Heading9"/>
     <w:uiPriority w:val="9"/>
     <w:semiHidden/>
     <w:rsid w:val="0035034E"/>
@@ -2998,11 +3303,11 @@
       <w:color w:val="272727" w:themeColor="text1" w:themeTint="D8"/>
     </w:rPr>
   </w:style>
-  <w:style w:type="paragraph" w:styleId="Ttulo">
+  <w:style w:type="paragraph" w:styleId="Title">
     <w:name w:val="Title"/>
     <w:basedOn w:val="Normal"/>
     <w:next w:val="Normal"/>
-    <w:link w:val="TtuloCar"/>
+    <w:link w:val="TitleChar"/>
     <w:uiPriority w:val="10"/>
     <w:qFormat/>
     <w:rsid w:val="0035034E"/>
@@ -3018,10 +3323,10 @@
       <w:szCs w:val="56"/>
     </w:rPr>
   </w:style>
-  <w:style w:type="character" w:customStyle="1" w:styleId="TtuloCar">
-    <w:name w:val="Título Car"/>
-    <w:basedOn w:val="Fuentedeprrafopredeter"/>
-    <w:link w:val="Ttulo"/>
+  <w:style w:type="character" w:customStyle="1" w:styleId="TitleChar">
+    <w:name w:val="Title Char"/>
+    <w:basedOn w:val="DefaultParagraphFont"/>
+    <w:link w:val="Title"/>
     <w:uiPriority w:val="10"/>
     <w:rsid w:val="0035034E"/>
     <w:rPr>
@@ -3032,11 +3337,11 @@
       <w:szCs w:val="56"/>
     </w:rPr>
   </w:style>
-  <w:style w:type="paragraph" w:styleId="Subttulo">
+  <w:style w:type="paragraph" w:styleId="Subtitle">
     <w:name w:val="Subtitle"/>
     <w:basedOn w:val="Normal"/>
     <w:next w:val="Normal"/>
-    <w:link w:val="SubttuloCar"/>
+    <w:link w:val="SubtitleChar"/>
     <w:uiPriority w:val="11"/>
     <w:qFormat/>
     <w:rsid w:val="0035034E"/>
@@ -3053,10 +3358,10 @@
       <w:szCs w:val="28"/>
     </w:rPr>
   </w:style>
-  <w:style w:type="character" w:customStyle="1" w:styleId="SubttuloCar">
-    <w:name w:val="Subtítulo Car"/>
-    <w:basedOn w:val="Fuentedeprrafopredeter"/>
-    <w:link w:val="Subttulo"/>
+  <w:style w:type="character" w:customStyle="1" w:styleId="SubtitleChar">
+    <w:name w:val="Subtitle Char"/>
+    <w:basedOn w:val="DefaultParagraphFont"/>
+    <w:link w:val="Subtitle"/>
     <w:uiPriority w:val="11"/>
     <w:rsid w:val="0035034E"/>
     <w:rPr>
@@ -3067,11 +3372,11 @@
       <w:szCs w:val="28"/>
     </w:rPr>
   </w:style>
-  <w:style w:type="paragraph" w:styleId="Cita">
+  <w:style w:type="paragraph" w:styleId="Quote">
     <w:name w:val="Quote"/>
     <w:basedOn w:val="Normal"/>
     <w:next w:val="Normal"/>
-    <w:link w:val="CitaCar"/>
+    <w:link w:val="QuoteChar"/>
     <w:uiPriority w:val="29"/>
     <w:qFormat/>
     <w:rsid w:val="0035034E"/>
@@ -3085,10 +3390,10 @@
       <w:color w:val="404040" w:themeColor="text1" w:themeTint="BF"/>
     </w:rPr>
   </w:style>
-  <w:style w:type="character" w:customStyle="1" w:styleId="CitaCar">
-    <w:name w:val="Cita Car"/>
-    <w:basedOn w:val="Fuentedeprrafopredeter"/>
-    <w:link w:val="Cita"/>
+  <w:style w:type="character" w:customStyle="1" w:styleId="QuoteChar">
+    <w:name w:val="Quote Char"/>
+    <w:basedOn w:val="DefaultParagraphFont"/>
+    <w:link w:val="Quote"/>
     <w:uiPriority w:val="29"/>
     <w:rsid w:val="0035034E"/>
     <w:rPr>
@@ -3097,7 +3402,7 @@
       <w:color w:val="404040" w:themeColor="text1" w:themeTint="BF"/>
     </w:rPr>
   </w:style>
-  <w:style w:type="paragraph" w:styleId="Prrafodelista">
+  <w:style w:type="paragraph" w:styleId="ListParagraph">
     <w:name w:val="List Paragraph"/>
     <w:basedOn w:val="Normal"/>
     <w:uiPriority w:val="34"/>
@@ -3108,9 +3413,9 @@
       <w:contextualSpacing/>
     </w:pPr>
   </w:style>
-  <w:style w:type="character" w:styleId="nfasisintenso">
+  <w:style w:type="character" w:styleId="IntenseEmphasis">
     <w:name w:val="Intense Emphasis"/>
-    <w:basedOn w:val="Fuentedeprrafopredeter"/>
+    <w:basedOn w:val="DefaultParagraphFont"/>
     <w:uiPriority w:val="21"/>
     <w:qFormat/>
     <w:rsid w:val="0035034E"/>
@@ -3120,11 +3425,11 @@
       <w:color w:val="0F4761" w:themeColor="accent1" w:themeShade="BF"/>
     </w:rPr>
   </w:style>
-  <w:style w:type="paragraph" w:styleId="Citadestacada">
+  <w:style w:type="paragraph" w:styleId="IntenseQuote">
     <w:name w:val="Intense Quote"/>
     <w:basedOn w:val="Normal"/>
     <w:next w:val="Normal"/>
-    <w:link w:val="CitadestacadaCar"/>
+    <w:link w:val="IntenseQuoteChar"/>
     <w:uiPriority w:val="30"/>
     <w:qFormat/>
     <w:rsid w:val="0035034E"/>
@@ -3143,10 +3448,10 @@
       <w:color w:val="0F4761" w:themeColor="accent1" w:themeShade="BF"/>
     </w:rPr>
   </w:style>
-  <w:style w:type="character" w:customStyle="1" w:styleId="CitadestacadaCar">
-    <w:name w:val="Cita destacada Car"/>
-    <w:basedOn w:val="Fuentedeprrafopredeter"/>
-    <w:link w:val="Citadestacada"/>
+  <w:style w:type="character" w:customStyle="1" w:styleId="IntenseQuoteChar">
+    <w:name w:val="Intense Quote Char"/>
+    <w:basedOn w:val="DefaultParagraphFont"/>
+    <w:link w:val="IntenseQuote"/>
     <w:uiPriority w:val="30"/>
     <w:rsid w:val="0035034E"/>
     <w:rPr>
@@ -3155,9 +3460,9 @@
       <w:color w:val="0F4761" w:themeColor="accent1" w:themeShade="BF"/>
     </w:rPr>
   </w:style>
-  <w:style w:type="character" w:styleId="Referenciaintensa">
+  <w:style w:type="character" w:styleId="IntenseReference">
     <w:name w:val="Intense Reference"/>
-    <w:basedOn w:val="Fuentedeprrafopredeter"/>
+    <w:basedOn w:val="DefaultParagraphFont"/>
     <w:uiPriority w:val="32"/>
     <w:qFormat/>
     <w:rsid w:val="0035034E"/>
@@ -3169,9 +3474,9 @@
       <w:spacing w:val="5"/>
     </w:rPr>
   </w:style>
-  <w:style w:type="character" w:styleId="Textoennegrita">
+  <w:style w:type="character" w:styleId="Strong">
     <w:name w:val="Strong"/>
-    <w:basedOn w:val="Fuentedeprrafopredeter"/>
+    <w:basedOn w:val="DefaultParagraphFont"/>
     <w:uiPriority w:val="22"/>
     <w:qFormat/>
     <w:rsid w:val="00D275B3"/>
@@ -3180,9 +3485,9 @@
       <w:bCs/>
     </w:rPr>
   </w:style>
-  <w:style w:type="character" w:styleId="CdigoHTML">
+  <w:style w:type="character" w:styleId="HTMLCode">
     <w:name w:val="HTML Code"/>
-    <w:basedOn w:val="Fuentedeprrafopredeter"/>
+    <w:basedOn w:val="DefaultParagraphFont"/>
     <w:uiPriority w:val="99"/>
     <w:semiHidden/>
     <w:unhideWhenUsed/>
@@ -3212,10 +3517,10 @@
       <w14:ligatures w14:val="none"/>
     </w:rPr>
   </w:style>
-  <w:style w:type="paragraph" w:styleId="HTMLconformatoprevio">
+  <w:style w:type="paragraph" w:styleId="HTMLPreformatted">
     <w:name w:val="HTML Preformatted"/>
     <w:basedOn w:val="Normal"/>
-    <w:link w:val="HTMLconformatoprevioCar"/>
+    <w:link w:val="HTMLPreformattedChar"/>
     <w:uiPriority w:val="99"/>
     <w:semiHidden/>
     <w:unhideWhenUsed/>
@@ -3250,10 +3555,10 @@
       <w14:ligatures w14:val="none"/>
     </w:rPr>
   </w:style>
-  <w:style w:type="character" w:customStyle="1" w:styleId="HTMLconformatoprevioCar">
-    <w:name w:val="HTML con formato previo Car"/>
-    <w:basedOn w:val="Fuentedeprrafopredeter"/>
-    <w:link w:val="HTMLconformatoprevio"/>
+  <w:style w:type="character" w:customStyle="1" w:styleId="HTMLPreformattedChar">
+    <w:name w:val="HTML Preformatted Char"/>
+    <w:basedOn w:val="DefaultParagraphFont"/>
+    <w:link w:val="HTMLPreformatted"/>
     <w:uiPriority w:val="99"/>
     <w:semiHidden/>
     <w:rsid w:val="00D275B3"/>

</xml_diff>